<commit_message>
updat nitnoy mage mai nub
</commit_message>
<xml_diff>
--- a/5.บทที่2.docx
+++ b/5.บทที่2.docx
@@ -1,6 +1,6 @@
 
 <file path=word/document.xml><?xml version="1.0" encoding="utf-8"?>
-<w:document xmlns:wpc="http://schemas.microsoft.com/office/word/2010/wordprocessingCanvas" xmlns:cx="http://schemas.microsoft.com/office/drawing/2014/chartex" xmlns:cx1="http://schemas.microsoft.com/office/drawing/2015/9/8/chartex" xmlns:cx2="http://schemas.microsoft.com/office/drawing/2015/10/21/chartex" xmlns:cx3="http://schemas.microsoft.com/office/drawing/2016/5/9/chartex" xmlns:cx4="http://schemas.microsoft.com/office/drawing/2016/5/10/chartex" xmlns:cx5="http://schemas.microsoft.com/office/drawing/2016/5/11/chartex" xmlns:cx6="http://schemas.microsoft.com/office/drawing/2016/5/12/chartex" xmlns:cx7="http://schemas.microsoft.com/office/drawing/2016/5/13/chartex" xmlns:cx8="http://schemas.microsoft.com/office/drawing/2016/5/14/chartex" xmlns:mc="http://schemas.openxmlformats.org/markup-compatibility/2006" xmlns:aink="http://schemas.microsoft.com/office/drawing/2016/ink" xmlns:am3d="http://schemas.microsoft.com/office/drawing/2017/model3d" xmlns:o="urn:schemas-microsoft-com:office:office" xmlns:r="http://schemas.openxmlformats.org/officeDocument/2006/relationships" xmlns:m="http://schemas.openxmlformats.org/officeDocument/2006/math" xmlns:v="urn:schemas-microsoft-com:vml" xmlns:wp14="http://schemas.microsoft.com/office/word/2010/wordprocessingDrawing" xmlns:wp="http://schemas.openxmlformats.org/drawingml/2006/wordprocessingDrawing" xmlns:w10="urn:schemas-microsoft-com:office:word" xmlns:w="http://schemas.openxmlformats.org/wordprocessingml/2006/main" xmlns:w14="http://schemas.microsoft.com/office/word/2010/wordml" xmlns:w15="http://schemas.microsoft.com/office/word/2012/wordml" xmlns:w16cex="http://schemas.microsoft.com/office/word/2018/wordml/cex" xmlns:w16cid="http://schemas.microsoft.com/office/word/2016/wordml/cid" xmlns:w16="http://schemas.microsoft.com/office/word/2018/wordml" xmlns:w16se="http://schemas.microsoft.com/office/word/2015/wordml/symex" xmlns:wpg="http://schemas.microsoft.com/office/word/2010/wordprocessingGroup" xmlns:wpi="http://schemas.microsoft.com/office/word/2010/wordprocessingInk" xmlns:wne="http://schemas.microsoft.com/office/word/2006/wordml" xmlns:wps="http://schemas.microsoft.com/office/word/2010/wordprocessingShape" mc:Ignorable="w14 w15 w16se w16cid w16 w16cex wp14">
+<w:document xmlns:wpc="http://schemas.microsoft.com/office/word/2010/wordprocessingCanvas" xmlns:cx="http://schemas.microsoft.com/office/drawing/2014/chartex" xmlns:cx1="http://schemas.microsoft.com/office/drawing/2015/9/8/chartex" xmlns:cx2="http://schemas.microsoft.com/office/drawing/2015/10/21/chartex" xmlns:cx3="http://schemas.microsoft.com/office/drawing/2016/5/9/chartex" xmlns:cx4="http://schemas.microsoft.com/office/drawing/2016/5/10/chartex" xmlns:cx5="http://schemas.microsoft.com/office/drawing/2016/5/11/chartex" xmlns:cx6="http://schemas.microsoft.com/office/drawing/2016/5/12/chartex" xmlns:cx7="http://schemas.microsoft.com/office/drawing/2016/5/13/chartex" xmlns:cx8="http://schemas.microsoft.com/office/drawing/2016/5/14/chartex" xmlns:mc="http://schemas.openxmlformats.org/markup-compatibility/2006" xmlns:aink="http://schemas.microsoft.com/office/drawing/2016/ink" xmlns:am3d="http://schemas.microsoft.com/office/drawing/2017/model3d" xmlns:o="urn:schemas-microsoft-com:office:office" xmlns:r="http://schemas.openxmlformats.org/officeDocument/2006/relationships" xmlns:m="http://schemas.openxmlformats.org/officeDocument/2006/math" xmlns:v="urn:schemas-microsoft-com:vml" xmlns:wp14="http://schemas.microsoft.com/office/word/2010/wordprocessingDrawing" xmlns:wp="http://schemas.openxmlformats.org/drawingml/2006/wordprocessingDrawing" xmlns:w10="urn:schemas-microsoft-com:office:word" xmlns:w="http://schemas.openxmlformats.org/wordprocessingml/2006/main" xmlns:w14="http://schemas.microsoft.com/office/word/2010/wordml" xmlns:w15="http://schemas.microsoft.com/office/word/2012/wordml" xmlns:w16cex="http://schemas.microsoft.com/office/word/2018/wordml/cex" xmlns:w16cid="http://schemas.microsoft.com/office/word/2016/wordml/cid" xmlns:w16="http://schemas.microsoft.com/office/word/2018/wordml" xmlns:w16sdtdh="http://schemas.microsoft.com/office/word/2020/wordml/sdtdatahash" xmlns:w16se="http://schemas.microsoft.com/office/word/2015/wordml/symex" xmlns:wpg="http://schemas.microsoft.com/office/word/2010/wordprocessingGroup" xmlns:wpi="http://schemas.microsoft.com/office/word/2010/wordprocessingInk" xmlns:wne="http://schemas.microsoft.com/office/word/2006/wordml" xmlns:wps="http://schemas.microsoft.com/office/word/2010/wordprocessingShape" mc:Ignorable="w14 w15 w16se w16cid w16 w16cex w16sdtdh wp14">
   <w:body>
     <w:p>
       <w:pPr>
@@ -336,283 +336,343 @@
         <w:rPr>
           <w:cs/>
         </w:rPr>
+        <w:t>ระบบบริหารจัดการห้องปฏิบัติการคอมพิวเตอร์อาคาร75 ปี วไลยอลงกรณ์ผ่านการสแกนบัตรนักศึกษา</w:t>
+      </w:r>
+      <w:r>
+        <w:rPr>
+          <w:cs/>
+        </w:rPr>
+        <w:t>ทฤษฎี</w:t>
+      </w:r>
+      <w:r>
+        <w:rPr>
+          <w:rFonts w:hint="cs"/>
+          <w:cs/>
+        </w:rPr>
+        <w:t xml:space="preserve">มี </w:t>
+      </w:r>
+      <w:r>
+        <w:rPr>
+          <w:cs/>
+        </w:rPr>
+        <w:t>งานวิจัยที่เกี่ยวข้องกับหัวข้อโครงงาน</w:t>
+      </w:r>
+      <w:r>
+        <w:rPr>
+          <w:rFonts w:hint="cs"/>
+          <w:cs/>
+        </w:rPr>
+        <w:t>ดังนี้</w:t>
+      </w:r>
+    </w:p>
+    <w:p>
+      <w:pPr>
+        <w:ind w:firstLine="720"/>
+      </w:pPr>
+      <w:r>
+        <w:rPr>
+          <w:cs/>
+        </w:rPr>
+        <w:t>ดาวรถา วีระพันธ์ ได้ทำวิจัยเรื่อง ระบบสารสนเทศจัดการข้อมูลสุขภาพของบุคลากรและนักศึกษา ด้วยเทคโนโลยีบาร์โค้ด มีวัตถุประสงค์เพื่อ 1) ออกแบบและพัฒนาระบบสารสนเทศจัดการข้อมูลสุขภาพของ บุคลากรและนักศึกษาด้วยเทคโนโลยีบาร์โค้ด 2) ประเมินประสิทธิภาพของระบบที่</w:t>
+      </w:r>
+      <w:r>
+        <w:rPr>
+          <w:cs/>
+        </w:rPr>
         <w:lastRenderedPageBreak/>
-        <w:t>ระบบบริหารจัดการห้องปฏิบัติการคอมพิวเตอร์อาคาร75 ปี วไลยอลงกรณ์ผ่านการสแกนบัตรนักศึกษา</w:t>
-      </w:r>
-      <w:r>
-        <w:rPr>
-          <w:cs/>
-        </w:rPr>
-        <w:t>ทฤษฎี</w:t>
+        <w:t xml:space="preserve">พัฒนาขึ้น และ 3) ประเมิน ความพึงพอใจของผู้ใช้งานระบบ การพัฒนาระบบได้น าหลักการพัฒนาระบบแบบ </w:t>
+      </w:r>
+      <w:r>
+        <w:t xml:space="preserve">SDLC </w:t>
+      </w:r>
+      <w:r>
+        <w:rPr>
+          <w:cs/>
+        </w:rPr>
+        <w:t>มาเป็นแนวทางในการ พัฒนา ผู้วิจัยได้รวบรวมความต้องการและวิเคราะห์ปัญหาจากผู้ที่มีส่วนเกี่ยวข้องจากระบบงานเดิม เพื่อมา พัฒนาระบบใหม่ กลุ่มตัวอย่างที่ใช้ในการวิจัยครั้งนี้ ผู้วิจัยใช้วิธีการเลือกแบบเจาะจง (</w:t>
+      </w:r>
+      <w:r>
+        <w:t xml:space="preserve">Purposive Sampling) </w:t>
+      </w:r>
+      <w:r>
+        <w:rPr>
+          <w:cs/>
+        </w:rPr>
+        <w:t>โดยเลือกเป็นผู้ที่มีส่วนเกี่ยวข้องกับงานห้องพยาบาล มหาวิทยาลัยราชภัฏวไลยอลงกรณ์ ในพระบรมราชูปถัมภ์ คือเจ้าหน้าที่ และนักศึกษาฝึกงานจำนวน 25 คน เครื่องมือที่ใช้ในการวิจัย ประกอบด้วย 1) ระบบสารสนเทศ จัดการข้อมูลสุขภาพของบุคลากรและนักศึกษาด้วยเทคโนโลยีบาร์โค้ด 2) แบบประเมินประสิทธิภาพของระบบ และ3) แบบสอบถามความพึงพอใจ สถิติที่ใช้ในการวิเคราะห์ข้อมูล ได้แก่ ค่าเฉลี่ย และค่าส่วนเบี่ยงเบน มาตรฐาน</w:t>
+      </w:r>
+    </w:p>
+    <w:p>
+      <w:pPr>
+        <w:ind w:firstLine="720"/>
+      </w:pPr>
+      <w:r>
+        <w:rPr>
+          <w:cs/>
+        </w:rPr>
+        <w:t xml:space="preserve">พงษ์พิชญ์ อุดมศิริ รัตน์ และนุชนาฎ สัตยากวี ได้ทำวิจัยเรื่อง ระบบยืมคืนอุปกรณ์ห้องปฏิบัติการวิจัย ภาควิชาวิศวกรรมคอมพิวเตอร์ คณะวิศวกรรมศาสตร์ กําแพงแสน โดยนําเสนอการพัฒนาระบบระบบฐานข้อมูลการ จัดเก็บอุปกรณ์ห้องห้องปฏิบัติการวิจัย ภาควิชาวิศวกรรคอมพิวเตอร์ คณะวิศวกรรมศาสตร์ กําแพงแสน เพื่อช่วยเก็บข้อมูล ของอุปกรณ์ในแต่ละห้องปฏิบัติการ พร้อมทั้งบันทึกการยืม-คืนอุปกรณ์โดยระบบถูกพัฒนาในรูปแบบเว็บแอพพลิเคชั่นด้วยภาษา </w:t>
+      </w:r>
+      <w:r>
+        <w:t xml:space="preserve">PHP </w:t>
+      </w:r>
+      <w:r>
+        <w:rPr>
+          <w:cs/>
+        </w:rPr>
+        <w:t xml:space="preserve">และ ระบบจัดการฐานข้อมูล </w:t>
+      </w:r>
+      <w:r>
+        <w:t xml:space="preserve">MySQL </w:t>
+      </w:r>
+      <w:r>
+        <w:rPr>
+          <w:cs/>
+        </w:rPr>
+        <w:t>ระบบแบ่งออกเป็น 4 สิทธิ์ ได้แก่ ผู้ดูแลระบบ หัวหน้า ห้องปฏิบัติการวิจัยเจ้าหน้าที่ประจําห้องปฏิบัติการวิจัยและสมาชิก โดยผู้ดูแลระบบมีหน้าที่จัดการข้อมูลเบื้องต้นของระบบ ได้แก่ ข้อมูลผู้ใช้ ห้องปฏิบัติการ เปลี่ยนและจัดการสิทธิการใช้งานของผู้ใช้ แต่ละประเภท หัวหน้าห้องปฏิบัติการวิจัยสามารถจัดการข้อมูล อุปกรณ์ และการยืม-คืนอุปกรณ์ เจ้าหน้าที่ประจําห้องปฏิบัติการวิจัย จัดการการยืม-คืนอุปกรณ์และสมาชิกสามารถดูรายการพร้อมทั้ง สถานะของอุปกรณ์ในห้องปฏิบัติการวิจัย จากการทดสอบ พบว่า ระบบสามารถทํางานได้อย่างถูกต้องและใช้งานได้ค่อนข้างดีทําให้ ดูแลอุปกรณ์สามารถตรวจสอบและติดตามการสูญหายของอุปกรณ์ ได้</w:t>
+      </w:r>
+    </w:p>
+    <w:p>
+      <w:pPr>
+        <w:ind w:firstLine="720"/>
+      </w:pPr>
+      <w:r>
+        <w:rPr>
+          <w:cs/>
+        </w:rPr>
+        <w:t>นายอดิศักดิ์ พวงสมบัติ ได้ทำวิจัยเรื่อง ระบบยืม-คืนครุภัณฑ์ด้วยบาร์โค้ดสองมิต ได้นำเสนอระบบยืม-คืนครุภัณฑ์ที่พัฒนาในรูปแบบของเว็บแอพพลิเคชั่นโดยใช้บาร์โค้ดสองมิติแทนบาร์โค้ดรูปแบบเดิมในการจัดเก็บข้อมูลเลขครุภัณฑ์ ใช้กล้องเว็บแคมเมร่า ในการอ่านข้อมูล แทนเครื่องอ่านบาร์โค้ดแบบเดิม ออกแบบระบบด้วยยูเอ็มแอล (</w:t>
+      </w:r>
+      <w:r>
+        <w:t xml:space="preserve">UML) </w:t>
+      </w:r>
+      <w:r>
+        <w:rPr>
+          <w:cs/>
+        </w:rPr>
+        <w:t>ใช้ โปรแกรมไมโครซอฟท์วิชชวลสตูดิโอดอทเน็ท 2008 (</w:t>
+      </w:r>
+      <w:r>
+        <w:t xml:space="preserve">Microsoft Visual Studio .NET </w:t>
+      </w:r>
+      <w:r>
+        <w:rPr>
+          <w:cs/>
+        </w:rPr>
+        <w:t>2008) ใน การพัฒนาเว็บแอพพลิเคชั่นใช้  โปรแกรมไมโครซอฟต์ เอสคิวแอล เซิร์ฟเวอร์ 2008 (</w:t>
+      </w:r>
+      <w:r>
+        <w:t xml:space="preserve">Microsoft SQL Server </w:t>
+      </w:r>
+      <w:r>
+        <w:rPr>
+          <w:cs/>
+        </w:rPr>
+        <w:t>2008) ในการจัดการฐานข้อมูล โดยใช้กระบวนการพัฒนาซอฟต์แวร์แบบจำลองน้ำตก (</w:t>
+      </w:r>
+      <w:r>
+        <w:t xml:space="preserve">Waterfall Model) </w:t>
+      </w:r>
+      <w:r>
+        <w:rPr>
+          <w:cs/>
+        </w:rPr>
+        <w:t>เป็นแนวทางในการพัฒนาเพื่อให้การพัฒนาซอฟต์แวร์เป็นไปตามมาตรฐาน กระบวนการผลิตซอฟต์แวร์</w:t>
+      </w:r>
+      <w:r>
+        <w:t xml:space="preserve">TQS </w:t>
+      </w:r>
+      <w:r>
+        <w:rPr>
+          <w:cs/>
+        </w:rPr>
+        <w:t>12207 จากผลการทดสอบระบบในการใช้งาน พบว่าระบบที่พัฒนาขึ้นนั้นช่วยทำให้การยืม-คืน ครุภัณฑ์เป็นไปได้อย่าง รวดเร็ว สะดวก มีความถูกต้องของข้อมูลมากขึ้น และสามารถนำไปใช้งาน ได้จริงในการยืม-คืนครุภัณฑ์ของหน่วยการเรียนรู้ทางการพยาบาล</w:t>
+      </w:r>
+    </w:p>
+    <w:p>
+      <w:pPr>
+        <w:ind w:firstLine="720"/>
+      </w:pPr>
+      <w:r>
+        <w:rPr>
+          <w:cs/>
+        </w:rPr>
+        <w:t>จักรกฤษณ์ หมั่นวิชา ได้ทำวิจัยเรื่อง การประยุกต์ใช้บาร์โค้ดสองมิติ (2</w:t>
+      </w:r>
+      <w:r>
+        <w:t xml:space="preserve">D barcode) </w:t>
+      </w:r>
+      <w:r>
+        <w:rPr>
+          <w:cs/>
+        </w:rPr>
+        <w:t>เพื่อการจัดการระบบเทคโนโลยี สารสนเทศสำหรับธุรกิจ โค้ดสองมิติ (2</w:t>
+      </w:r>
+      <w:r>
+        <w:t xml:space="preserve">D Barcode) </w:t>
+      </w:r>
+      <w:r>
+        <w:rPr>
+          <w:cs/>
+        </w:rPr>
+        <w:t>เป็นนวัตกรรมใหม่ของบาร์โค้ด ที่มีลักษณะเป็นบาร์โค้ดสองมิติ (2</w:t>
+      </w:r>
+      <w:r>
+        <w:t xml:space="preserve">D Barcode) </w:t>
+      </w:r>
+      <w:r>
+        <w:rPr>
+          <w:cs/>
+        </w:rPr>
+        <w:t>เป็นการ จัดเก็บข้อมูลแบบสองมิติ ทำให้มี</w:t>
+      </w:r>
+      <w:r>
+        <w:rPr>
+          <w:cs/>
+        </w:rPr>
+        <w:lastRenderedPageBreak/>
+        <w:t>ความจุในการจัดเก็บข้อมูลมากกว่าระบบเดิมหนึ่งมิติ (1</w:t>
+      </w:r>
+      <w:r>
+        <w:t xml:space="preserve">D Barcode) </w:t>
+      </w:r>
+      <w:r>
+        <w:rPr>
+          <w:cs/>
+        </w:rPr>
+        <w:t>ถือเป็นแนวทาง หนึ่งที่จะสามารถนำมาประยุกต์ใช้ในระบบธุรกิจที่มีความหลากหลาย เช่น ธุรกิจสื่อโฆษณา ธุรกิจรถยนต์ ธุรกิจอาหาร ธุรกิจการส่งออก ธุรกิจการขนส่ง ธุรกิจการสื่อสาร รวมไปถึงการทำธุรกรรมบนอินเทอร์เน็ต ทำให้เกิดความสะดวก รวดเร็ว ลดต้นทุน ลดความผิดพลาด ประหยัดเวลา ลดปริมาณทรัพยากรบุคคล และยังช่วยลดปัญหาการปลอมแปลง และการเข้าถึงข้อมูลของตัวบุคคลได้อีกด้วย ซึ่งส่งผลให้เกิดการดำเนินธุรกิจอย่างมีประสิทธิภาพคุ้มค่าต่อการลงทุนและนำไปสู่การดำเนินธุรกิจแบบยั่งยืนได้ ยิ่งไปว่านั้นในอนาคตอาจจะมีธุรกิจใหม่ ๆ ที่มีการนำเอา ระบบ 2</w:t>
+      </w:r>
+      <w:r>
+        <w:t xml:space="preserve">D Barcode </w:t>
+      </w:r>
+      <w:r>
+        <w:rPr>
+          <w:cs/>
+        </w:rPr>
+        <w:t>ไปใช้มากขึ้นอีกด้วย</w:t>
+      </w:r>
+    </w:p>
+    <w:p>
+      <w:pPr>
+        <w:ind w:firstLine="720"/>
+      </w:pPr>
+      <w:r>
+        <w:rPr>
+          <w:cs/>
+        </w:rPr>
+        <w:t>พิทย์พิมล ชูรอด</w:t>
+      </w:r>
+      <w:r>
+        <w:t xml:space="preserve">, </w:t>
+      </w:r>
+      <w:r>
+        <w:rPr>
+          <w:cs/>
+        </w:rPr>
+        <w:t xml:space="preserve">เนาวลักษณ์ แสงสนิท และ </w:t>
+      </w:r>
+      <w:proofErr w:type="spellStart"/>
+      <w:r>
+        <w:rPr>
+          <w:cs/>
+        </w:rPr>
+        <w:t>สุพิริ</w:t>
+      </w:r>
+      <w:proofErr w:type="spellEnd"/>
+      <w:r>
+        <w:rPr>
+          <w:cs/>
+        </w:rPr>
+        <w:t>ยา ผลนาคได้ทำวิจัยเรื่อง ระบบยืมหนังสือด้วยเครื่องสแกนลายนิ้วมือของ</w:t>
+      </w:r>
+      <w:proofErr w:type="spellStart"/>
+      <w:r>
+        <w:rPr>
+          <w:cs/>
+        </w:rPr>
+        <w:t>สํานั</w:t>
+      </w:r>
+      <w:proofErr w:type="spellEnd"/>
+      <w:r>
+        <w:rPr>
+          <w:cs/>
+        </w:rPr>
+        <w:t xml:space="preserve">กหอสมุด มหาวิทยาลัยทักษิณ วิทยาเขตพัทลุง พัฒนาขึ้นโดยใช้ ซอฟต์แวร์ </w:t>
+      </w:r>
+      <w:r>
+        <w:t xml:space="preserve">Microsoft Visual Basic .NET </w:t>
+      </w:r>
+      <w:r>
+        <w:rPr>
+          <w:cs/>
+        </w:rPr>
+        <w:t xml:space="preserve">2008 และใช้ </w:t>
+      </w:r>
+      <w:r>
+        <w:t xml:space="preserve">Oracle </w:t>
+      </w:r>
+      <w:r>
+        <w:rPr>
+          <w:cs/>
+        </w:rPr>
+        <w:t>8</w:t>
+      </w:r>
+      <w:proofErr w:type="spellStart"/>
+      <w:r>
+        <w:t>i</w:t>
+      </w:r>
+      <w:proofErr w:type="spellEnd"/>
+      <w:r>
+        <w:t xml:space="preserve"> </w:t>
+      </w:r>
+      <w:r>
+        <w:rPr>
+          <w:cs/>
+        </w:rPr>
+        <w:t>ในลักษณะ .</w:t>
+      </w:r>
+      <w:r>
+        <w:t xml:space="preserve">NET Application </w:t>
+      </w:r>
+      <w:r>
+        <w:rPr>
+          <w:cs/>
+        </w:rPr>
+        <w:t xml:space="preserve">เป็นระบบยืมหนังสือโดยใช้ลายนิ้วมือที่ได้ถูกพัฒนาขึ้นเพื่ออํานวยความสะดวกให้กับสมาชิกห้องสมุดในการยืมหนังสือรวมถึงเป็นการแก้ปัญหาและป้องกันการนําบัตรของผู้อื่นมายืมหนังสือ จากผลการประเมินการใช้ระบบ พบว่าผู้ใช้มีความพึงพอใจในการยืมหนังสือที่มีความสะดวกมากยิ่งขึ้น มีระดับประสิทธิภาพอยู่ในเกณฑ์ ดีมาก และระบบช่วยให้การยืมหนังสือมีความปลอดภัยมากยิ่งขึ้น มีระดับประสิทธิภาพอยู่ในเกณฑ์ดีโดยมีค่าเฉลี่ยเท่ากับ 4.31 </w:t>
+      </w:r>
+    </w:p>
+    <w:p>
+      <w:pPr>
+        <w:ind w:firstLine="720"/>
+      </w:pPr>
+      <w:r>
+        <w:rPr>
+          <w:cs/>
+        </w:rPr>
+        <w:t>นันทนา รัตนชัย</w:t>
       </w:r>
       <w:r>
         <w:rPr>
           <w:rFonts w:hint="cs"/>
           <w:cs/>
         </w:rPr>
-        <w:t xml:space="preserve">มี </w:t>
-      </w:r>
-      <w:r>
-        <w:rPr>
-          <w:cs/>
-        </w:rPr>
-        <w:t>งานวิจัยที่เกี่ยวข้องกับหัวข้อโครงงาน</w:t>
+        <w:t xml:space="preserve"> </w:t>
+      </w:r>
+      <w:r>
+        <w:rPr>
+          <w:cs/>
+        </w:rPr>
+        <w:t>และคณะ</w:t>
       </w:r>
       <w:r>
         <w:rPr>
           <w:rFonts w:hint="cs"/>
           <w:cs/>
         </w:rPr>
-        <w:t>ดังนี้</w:t>
-      </w:r>
-    </w:p>
-    <w:p>
-      <w:pPr>
-        <w:ind w:firstLine="720"/>
-      </w:pPr>
-      <w:r>
-        <w:rPr>
-          <w:cs/>
-        </w:rPr>
-        <w:t xml:space="preserve">ดาวรถา วีระพันธ์ ได้ทำวิจัยเรื่อง ระบบสารสนเทศจัดการข้อมูลสุขภาพของบุคลากรและนักศึกษา ด้วยเทคโนโลยีบาร์โค้ด มีวัตถุประสงค์เพื่อ 1) ออกแบบและพัฒนาระบบสารสนเทศจัดการข้อมูลสุขภาพของ บุคลากรและนักศึกษาด้วยเทคโนโลยีบาร์โค้ด 2) ประเมินประสิทธิภาพของระบบที่พัฒนาขึ้น และ 3) ประเมิน ความพึงพอใจของผู้ใช้งานระบบ การพัฒนาระบบได้น าหลักการพัฒนาระบบแบบ </w:t>
-      </w:r>
-      <w:r>
-        <w:t xml:space="preserve">SDLC </w:t>
-      </w:r>
-      <w:r>
-        <w:rPr>
-          <w:cs/>
-        </w:rPr>
-        <w:t>มาเป็นแนวทางในการ พัฒนา ผู้วิจัยได้รวบรวมความต้องการและวิเคราะห์ปัญหาจากผู้ที่มีส่วนเกี่ยวข้องจากระบบงานเดิม เพื่อมา พัฒนาระบบใหม่ กลุ่มตัวอย่างที่ใช้ในการวิจัยครั้งนี้ ผู้วิจัยใช้วิธีการเลือกแบบเจาะจง (</w:t>
-      </w:r>
-      <w:r>
-        <w:t xml:space="preserve">Purposive Sampling) </w:t>
-      </w:r>
-      <w:r>
-        <w:rPr>
-          <w:cs/>
-        </w:rPr>
-        <w:t>โดยเลือกเป็นผู้ที่มีส่วนเกี่ยวข้องกับงานห้องพยาบาล มหาวิทยาลัยราชภัฏวไลยอลงกรณ์ ในพระบรมราชูปถัมภ์ คือเจ้าหน้าที่ และนักศึกษาฝึกงานจำนวน 25 คน เครื่องมือที่ใช้ในการวิจัย ประกอบด้วย 1) ระบบสารสนเทศ จัดการข้อมูลสุขภาพของบุคลากรและนักศึกษาด้วยเทคโนโลยีบาร์โค้ด 2) แบบประเมินประสิทธิภาพของระบบ และ3) แบบสอบถามความพึงพอใจ สถิติที่ใช้ในการวิเคราะห์ข้อมูล ได้แก่ ค่าเฉลี่ย และค่าส่วนเบี่ยงเบน มาตรฐาน</w:t>
-      </w:r>
-    </w:p>
-    <w:p>
-      <w:pPr>
-        <w:ind w:firstLine="720"/>
-      </w:pPr>
-      <w:r>
-        <w:rPr>
-          <w:cs/>
-        </w:rPr>
-        <w:t xml:space="preserve">พงษ์พิชญ์ อุดมศิริ รัตน์ และนุชนาฎ สัตยากวี ได้ทำวิจัยเรื่อง ระบบยืมคืนอุปกรณ์ห้องปฏิบัติการวิจัย ภาควิชาวิศวกรรมคอมพิวเตอร์ คณะวิศวกรรมศาสตร์ กําแพงแสน โดยนําเสนอการพัฒนาระบบระบบฐานข้อมูลการ จัดเก็บอุปกรณ์ห้องห้องปฏิบัติการวิจัย ภาควิชาวิศวกรรคอมพิวเตอร์ คณะวิศวกรรมศาสตร์ กําแพงแสน เพื่อช่วยเก็บข้อมูล ของอุปกรณ์ในแต่ละห้องปฏิบัติการ พร้อมทั้งบันทึกการยืม-คืนอุปกรณ์โดยระบบถูกพัฒนาในรูปแบบเว็บแอพพลิเคชั่นด้วยภาษา </w:t>
-      </w:r>
-      <w:r>
-        <w:t xml:space="preserve">PHP </w:t>
-      </w:r>
-      <w:r>
-        <w:rPr>
-          <w:cs/>
-        </w:rPr>
-        <w:t xml:space="preserve">และ ระบบจัดการฐานข้อมูล </w:t>
-      </w:r>
-      <w:r>
-        <w:t xml:space="preserve">MySQL </w:t>
-      </w:r>
-      <w:r>
-        <w:rPr>
-          <w:cs/>
-        </w:rPr>
-        <w:t>ระบบแบ่งออกเป็น 4 สิทธิ์ ได้แก่ ผู้ดูแลระบบ หัวหน้า ห้องปฏิบัติการวิจัยเจ้าหน้าที่ประจําห้องปฏิบัติการวิจัยและสมาชิก โดยผู้ดูแลระบบมีหน้าที่จัดการข้อมูลเบื้องต้นของระบบ ได้แก่ ข้อมูลผู้ใช้ ห้องปฏิบัติการ เปลี่ยนและจัดการสิทธิการใช้งานของผู้ใช้ แต่ละประเภท หัวหน้าห้องปฏิบัติการวิจัยสามารถจัดการข้อมูล อุปกรณ์ และการยืม-คืนอุปกรณ์ เจ้าหน้าที่ประจําห้องปฏิบัติการวิจัย จัดการการยืม-คืนอุปกรณ์และสมาชิกสามารถดูรายการพร้อมทั้ง สถานะของอุปกรณ์ในห้องปฏิบัติการวิจัย จากการทดสอบ พบว่า ระบบสามารถทํางานได้อย่างถูกต้องและใช้งานได้ค่อนข้างดีทําให้ ดูแลอุปกรณ์สามารถตรวจสอบและติดตามการสูญหายของอุปกรณ์ ได้</w:t>
-      </w:r>
-    </w:p>
-    <w:p>
-      <w:pPr>
-        <w:ind w:firstLine="720"/>
-      </w:pPr>
-      <w:r>
-        <w:rPr>
-          <w:cs/>
-        </w:rPr>
-        <w:t>นายอดิศักดิ์ พวงสมบัติ ได้ทำวิจัยเรื่อง ระบบยืม-คืนครุภัณฑ์ด้วยบาร์โค้ดสองมิต ได้นำเสนอระบบยืม-คืนครุภัณฑ์ที่พัฒนาในรูปแบบของเว็บแอพพลิเคชั่นโดยใช้บาร์โค้ดสองมิติแทนบาร์โค้ดรูปแบบเดิมในการจัดเก็บข้อมูลเลขครุภัณฑ์ ใช้กล้องเว็บแคมเมร่า ในการอ่านข้อมูล แทนเครื่องอ่านบาร์โค้ดแบบเดิม ออกแบบระบบด้วยยูเอ็มแอล (</w:t>
-      </w:r>
-      <w:r>
-        <w:t xml:space="preserve">UML) </w:t>
-      </w:r>
-      <w:r>
-        <w:rPr>
-          <w:cs/>
-        </w:rPr>
-        <w:t>ใช้ โปรแกรมไมโครซอฟท์วิชชวลสตูดิโอดอท</w:t>
-      </w:r>
-      <w:r>
-        <w:rPr>
-          <w:cs/>
-        </w:rPr>
-        <w:lastRenderedPageBreak/>
-        <w:t>เน็ท 2008 (</w:t>
-      </w:r>
-      <w:r>
-        <w:t xml:space="preserve">Microsoft Visual Studio .NET </w:t>
-      </w:r>
-      <w:r>
-        <w:rPr>
-          <w:cs/>
-        </w:rPr>
-        <w:t>2008) ใน การพัฒนาเว็บแอพพลิเคชั่นใช้  โปรแกรมไมโครซอฟต์ เอสคิวแอล เซิร์ฟเวอร์ 2008 (</w:t>
-      </w:r>
-      <w:r>
-        <w:t xml:space="preserve">Microsoft SQL Server </w:t>
-      </w:r>
-      <w:r>
-        <w:rPr>
-          <w:cs/>
-        </w:rPr>
-        <w:t>2008) ในการจัดการฐานข้อมูล โดยใช้กระบวนการพัฒนาซอฟต์แวร์แบบจำลองน้ำตก (</w:t>
-      </w:r>
-      <w:r>
-        <w:t xml:space="preserve">Waterfall Model) </w:t>
-      </w:r>
-      <w:r>
-        <w:rPr>
-          <w:cs/>
-        </w:rPr>
-        <w:t>เป็นแนวทางในการพัฒนาเพื่อให้การพัฒนาซอฟต์แวร์เป็นไปตามมาตรฐาน กระบวนการผลิตซอฟต์แวร์</w:t>
-      </w:r>
-      <w:r>
-        <w:t xml:space="preserve">TQS </w:t>
-      </w:r>
-      <w:r>
-        <w:rPr>
-          <w:cs/>
-        </w:rPr>
-        <w:t>12207 จากผลการทดสอบระบบในการใช้งาน พบว่าระบบที่พัฒนาขึ้นนั้นช่วยทำให้การยืม-คืน ครุภัณฑ์เป็นไปได้อย่าง รวดเร็ว สะดวก มีความถูกต้องของข้อมูลมากขึ้น และสามารถนำไปใช้งาน ได้จริงในการยืม-คืนครุภัณฑ์ของหน่วยการเรียนรู้ทางการพยาบาล</w:t>
-      </w:r>
-    </w:p>
-    <w:p>
-      <w:pPr>
-        <w:ind w:firstLine="720"/>
-      </w:pPr>
-      <w:r>
-        <w:rPr>
-          <w:cs/>
-        </w:rPr>
-        <w:t>จักรกฤษณ์ หมั่นวิชา ได้ทำวิจัยเรื่อง การประยุกต์ใช้บาร์โค้ดสองมิติ (2</w:t>
-      </w:r>
-      <w:r>
-        <w:t xml:space="preserve">D barcode) </w:t>
-      </w:r>
-      <w:r>
-        <w:rPr>
-          <w:cs/>
-        </w:rPr>
-        <w:t>เพื่อการจัดการระบบเทคโนโลยี สารสนเทศสำหรับธุรกิจ โค้ดสองมิติ (2</w:t>
-      </w:r>
-      <w:r>
-        <w:t xml:space="preserve">D Barcode) </w:t>
-      </w:r>
-      <w:r>
-        <w:rPr>
-          <w:cs/>
-        </w:rPr>
-        <w:t>เป็นนวัตกรรมใหม่ของบาร์โค้ด ที่มีลักษณะเป็นบาร์โค้ดสองมิติ (2</w:t>
-      </w:r>
-      <w:r>
-        <w:t xml:space="preserve">D Barcode) </w:t>
-      </w:r>
-      <w:r>
-        <w:rPr>
-          <w:cs/>
-        </w:rPr>
-        <w:t>เป็นการ จัดเก็บข้อมูลแบบสองมิติ ทำให้มีความจุในการจัดเก็บข้อมูลมากกว่าระบบเดิมหนึ่งมิติ (1</w:t>
-      </w:r>
-      <w:r>
-        <w:t xml:space="preserve">D Barcode) </w:t>
-      </w:r>
-      <w:r>
-        <w:rPr>
-          <w:cs/>
-        </w:rPr>
-        <w:t>ถือเป็นแนวทาง หนึ่งที่จะสามารถนำมาประยุกต์ใช้ในระบบธุรกิจที่มีความหลากหลาย เช่น ธุรกิจสื่อโฆษณา ธุรกิจรถยนต์ ธุรกิจอาหาร ธุรกิจการส่งออก ธุรกิจการขนส่ง ธุรกิจการสื่อสาร รวมไปถึงการทำธุรกรรมบนอินเทอร์เน็ต ทำให้เกิดความสะดวก รวดเร็ว ลดต้นทุน ลดความผิดพลาด ประหยัดเวลา ลดปริมาณทรัพยากรบุคคล และยังช่วยลดปัญหาการปลอมแปลง และการเข้าถึงข้อมูลของตัวบุคคลได้อีกด้วย ซึ่งส่งผลให้เกิดการดำเนินธุรกิจอย่างมีประสิทธิภาพคุ้มค่าต่อการลงทุนและนำไปสู่การดำเนินธุรกิจแบบยั่งยืนได้ ยิ่งไปว่านั้นในอนาคตอาจจะมีธุรกิจใหม่ ๆ ที่มีการนำเอา ระบบ 2</w:t>
-      </w:r>
-      <w:r>
-        <w:t xml:space="preserve">D Barcode </w:t>
-      </w:r>
-      <w:r>
-        <w:rPr>
-          <w:cs/>
-        </w:rPr>
-        <w:t>ไปใช้มากขึ้นอีกด้วย</w:t>
-      </w:r>
-    </w:p>
-    <w:p>
-      <w:pPr>
-        <w:ind w:firstLine="720"/>
-      </w:pPr>
-      <w:r>
-        <w:rPr>
-          <w:cs/>
-        </w:rPr>
-        <w:t>พิทย์พิมล ชูรอด</w:t>
-      </w:r>
-      <w:r>
-        <w:t xml:space="preserve">, </w:t>
-      </w:r>
-      <w:r>
-        <w:rPr>
-          <w:cs/>
-        </w:rPr>
-        <w:t xml:space="preserve">เนาวลักษณ์ แสงสนิท และ สุพิริยา ผลนาคได้ทำวิจัยเรื่อง ระบบยืมหนังสือด้วยเครื่องสแกนลายนิ้วมือของสํานักหอสมุด มหาวิทยาลัยทักษิณ วิทยาเขตพัทลุง พัฒนาขึ้นโดยใช้ ซอฟต์แวร์ </w:t>
-      </w:r>
-      <w:r>
-        <w:t xml:space="preserve">Microsoft Visual Basic .NET </w:t>
-      </w:r>
-      <w:r>
-        <w:rPr>
-          <w:cs/>
-        </w:rPr>
-        <w:t xml:space="preserve">2008 และใช้ </w:t>
-      </w:r>
-      <w:r>
-        <w:t xml:space="preserve">Oracle </w:t>
-      </w:r>
-      <w:r>
-        <w:rPr>
-          <w:cs/>
-        </w:rPr>
-        <w:t>8</w:t>
-      </w:r>
-      <w:proofErr w:type="spellStart"/>
-      <w:r>
-        <w:t>i</w:t>
-      </w:r>
-      <w:proofErr w:type="spellEnd"/>
-      <w:r>
         <w:t xml:space="preserve"> </w:t>
       </w:r>
       <w:r>
         <w:rPr>
           <w:cs/>
         </w:rPr>
-        <w:t>ในลักษณะ .</w:t>
-      </w:r>
-      <w:r>
-        <w:t xml:space="preserve">NET Application </w:t>
-      </w:r>
-      <w:r>
-        <w:rPr>
-          <w:cs/>
-        </w:rPr>
-        <w:t xml:space="preserve">เป็นระบบยืมหนังสือโดยใช้ลายนิ้วมือที่ได้ถูกพัฒนาขึ้นเพื่ออํานวยความสะดวกให้กับสมาชิกห้องสมุดในการยืมหนังสือรวมถึงเป็นการแก้ปัญหาและป้องกันการนําบัตรของผู้อื่นมายืมหนังสือ จากผลการประเมินการใช้ระบบ พบว่าผู้ใช้มีความพึงพอใจในการยืมหนังสือที่มีความสะดวกมากยิ่งขึ้น มีระดับประสิทธิภาพอยู่ในเกณฑ์ ดีมาก และระบบช่วยให้การยืมหนังสือมีความปลอดภัยมากยิ่งขึ้น มีระดับประสิทธิภาพอยู่ในเกณฑ์ดีโดยมีค่าเฉลี่ยเท่ากับ 4.31 </w:t>
-      </w:r>
-    </w:p>
-    <w:p>
-      <w:pPr>
-        <w:ind w:firstLine="720"/>
-      </w:pPr>
-      <w:r>
-        <w:rPr>
-          <w:cs/>
-        </w:rPr>
-        <w:t>นันทนา รัตนชัย</w:t>
+        <w:t>ได้ทำวิจัยเรื่องระบบ</w:t>
       </w:r>
       <w:r>
         <w:rPr>
@@ -625,7 +685,7 @@
         <w:rPr>
           <w:cs/>
         </w:rPr>
-        <w:t>และคณะ</w:t>
+        <w:t>ยืม-คืน</w:t>
       </w:r>
       <w:r>
         <w:rPr>
@@ -638,7 +698,7 @@
         <w:rPr>
           <w:cs/>
         </w:rPr>
-        <w:t>ได้ทำวิจัยเรื่องระบบ</w:t>
+        <w:t>ปริญญานิพนธ์สำหรับสาขาคอมพิวเตอร์</w:t>
       </w:r>
       <w:r>
         <w:rPr>
@@ -651,40 +711,7 @@
         <w:rPr>
           <w:cs/>
         </w:rPr>
-        <w:t>ยืม-คืน</w:t>
-      </w:r>
-      <w:r>
-        <w:rPr>
-          <w:rFonts w:hint="cs"/>
-          <w:cs/>
-        </w:rPr>
-        <w:t xml:space="preserve"> </w:t>
-      </w:r>
-      <w:r>
-        <w:rPr>
-          <w:cs/>
-        </w:rPr>
-        <w:t>ปริญญานิพนธ์สำหรับสาขาคอมพิวเตอร์</w:t>
-      </w:r>
-      <w:r>
-        <w:rPr>
-          <w:rFonts w:hint="cs"/>
-          <w:cs/>
-        </w:rPr>
-        <w:t xml:space="preserve"> </w:t>
-      </w:r>
-      <w:r>
-        <w:rPr>
-          <w:cs/>
-        </w:rPr>
-        <w:t>การศึกษาครั้งนี้มีวัตถุประสงค์เพื่อวิเคราะห์ออกแบบและพัฒนาระบบยืม-คืนปริญญานิพนธ์สำหรับสาขาคอมพิวเตอร์ ซึ่งเป็นระบบ ยืม คืน ออกรายงาน และจัดการข้อมูลต่างๆของระบบยืม-คืนปริญญานิพนธ์สำหรับสาขาคอมพิวเตอร์ระบบที่พัฒนาขึ้นสามารถทำการยืม-คืน เพิ่มข้อมูล แก้ไขข้อมูล ลบข้อมูล และสามารถทำการค้นหาข้อมูลปริญญานิพนธ์ได้เพื่อทดแทนระบบงานเดิมที่กระทำด้วยการจดบันทึกลงในเอกสารไม่มีการจัดเก็บในรูปแบบฐานข้อมูล ซึ่งระบบใหม่ลดปัญหาการ</w:t>
-      </w:r>
-      <w:r>
-        <w:rPr>
-          <w:cs/>
-        </w:rPr>
-        <w:lastRenderedPageBreak/>
-        <w:t xml:space="preserve">สูญหายของข้อมูล เพิ่มความสะดวกในการยืม-คืนปริญญานิพนธ์โดยจัดเก็บข้อมูลปริญญานิพนธ์ให้อยู่ในรูปแบบฐานข้อมูล ดังนั้นผู้พัฒนาระบบได้ทำการออกแบบและพัฒนาระบบด้วย ภาษา </w:t>
+        <w:t xml:space="preserve">การศึกษาครั้งนี้มีวัตถุประสงค์เพื่อวิเคราะห์ออกแบบและพัฒนาระบบยืม-คืนปริญญานิพนธ์สำหรับสาขาคอมพิวเตอร์ ซึ่งเป็นระบบ ยืม คืน ออกรายงาน และจัดการข้อมูลต่างๆของระบบยืม-คืนปริญญานิพนธ์สำหรับสาขาคอมพิวเตอร์ระบบที่พัฒนาขึ้นสามารถทำการยืม-คืน เพิ่มข้อมูล แก้ไขข้อมูล ลบข้อมูล และสามารถทำการค้นหาข้อมูลปริญญานิพนธ์ได้เพื่อทดแทนระบบงานเดิมที่กระทำด้วยการจดบันทึกลงในเอกสารไม่มีการจัดเก็บในรูปแบบฐานข้อมูล ซึ่งระบบใหม่ลดปัญหาการสูญหายของข้อมูล เพิ่มความสะดวกในการยืม-คืนปริญญานิพนธ์โดยจัดเก็บข้อมูลปริญญานิพนธ์ให้อยู่ในรูปแบบฐานข้อมูล ดังนั้นผู้พัฒนาระบบได้ทำการออกแบบและพัฒนาระบบด้วย ภาษา </w:t>
       </w:r>
       <w:r>
         <w:t xml:space="preserve">HTML </w:t>
@@ -781,13 +808,16 @@
         <w:t xml:space="preserve">2.1 </w:t>
       </w:r>
       <w:r>
-        <w:rPr>
-          <w:cs/>
-        </w:rPr>
-        <w:t>เทคโนโลยีดอทเน็ตเฟรมเวิร์ก (.</w:t>
-      </w:r>
-      <w:r>
-        <w:t>NET Framework Technology)</w:t>
+        <w:t xml:space="preserve">HTML, CSS, </w:t>
+      </w:r>
+      <w:r>
+        <w:rPr>
+          <w:cs/>
+        </w:rPr>
+        <w:t xml:space="preserve">และ </w:t>
+      </w:r>
+      <w:r>
+        <w:t>JavaScript</w:t>
       </w:r>
     </w:p>
     <w:p>
@@ -796,6 +826,9 @@
           <w:tab w:val="left" w:pos="540"/>
         </w:tabs>
         <w:jc w:val="left"/>
+        <w:rPr>
+          <w:rFonts w:hint="cs"/>
+        </w:rPr>
       </w:pPr>
       <w:r>
         <w:tab/>
@@ -807,18 +840,42 @@
         <w:t>2.</w:t>
       </w:r>
       <w:r>
-        <w:t xml:space="preserve">2.2 </w:t>
+        <w:t>2.2</w:t>
+      </w:r>
+      <w:r>
+        <w:t xml:space="preserve"> </w:t>
+      </w:r>
+      <w:r>
+        <w:rPr>
+          <w:cs/>
+        </w:rPr>
+        <w:t>เฟรม</w:t>
+      </w:r>
+      <w:proofErr w:type="spellStart"/>
+      <w:r>
+        <w:rPr>
+          <w:cs/>
+        </w:rPr>
+        <w:t>เวิร์ก</w:t>
+      </w:r>
+      <w:proofErr w:type="spellEnd"/>
+      <w:r>
+        <w:rPr>
+          <w:rFonts w:hint="cs"/>
+          <w:cs/>
+        </w:rPr>
+        <w:t xml:space="preserve"> </w:t>
       </w:r>
       <w:proofErr w:type="gramStart"/>
       <w:r>
-        <w:rPr>
-          <w:cs/>
-        </w:rPr>
-        <w:t>ภาษาซี  (</w:t>
+        <w:t xml:space="preserve">( </w:t>
+      </w:r>
+      <w:r>
+        <w:t>Frameworks</w:t>
       </w:r>
       <w:proofErr w:type="gramEnd"/>
       <w:r>
-        <w:t>C Programming Language)</w:t>
+        <w:t xml:space="preserve"> )</w:t>
       </w:r>
     </w:p>
     <w:p>
@@ -829,6 +886,7 @@
         <w:jc w:val="left"/>
       </w:pPr>
       <w:r>
+        <w:lastRenderedPageBreak/>
         <w:tab/>
       </w:r>
       <w:r>
@@ -844,16 +902,10 @@
         <w:rPr>
           <w:cs/>
         </w:rPr>
-        <w:t xml:space="preserve">ไมโครซอฟท์ เอสคิวแอลเซิร์ฟเวอร์ </w:t>
-      </w:r>
-      <w:r>
-        <w:rPr>
-          <w:cs/>
-        </w:rPr>
-        <w:t>(</w:t>
-      </w:r>
-      <w:r>
-        <w:t>Microsoft SQL Server)</w:t>
+        <w:t>การออกแบบเว็บไซต์ (</w:t>
+      </w:r>
+      <w:r>
+        <w:t>Web Design)</w:t>
       </w:r>
     </w:p>
     <w:p>
@@ -879,10 +931,7 @@
         <w:rPr>
           <w:cs/>
         </w:rPr>
-        <w:t>วิชวลสตูดิโอ (</w:t>
-      </w:r>
-      <w:r>
-        <w:t>Visual Studio)</w:t>
+        <w:t>การจัดการฐานข้อมูลเว็บ</w:t>
       </w:r>
     </w:p>
     <w:p>
@@ -891,6 +940,10 @@
           <w:tab w:val="left" w:pos="540"/>
         </w:tabs>
         <w:jc w:val="left"/>
+        <w:rPr>
+          <w:rFonts w:hint="cs"/>
+          <w:cs/>
+        </w:rPr>
       </w:pPr>
       <w:r>
         <w:tab/>
@@ -908,7 +961,10 @@
         <w:t>5</w:t>
       </w:r>
       <w:r>
-        <w:t xml:space="preserve"> Arduino</w:t>
+        <w:t xml:space="preserve"> </w:t>
+      </w:r>
+      <w:r>
+        <w:t>Arduino</w:t>
       </w:r>
     </w:p>
     <w:p>
@@ -1165,7 +1221,6 @@
         <w:rPr>
           <w:cs/>
         </w:rPr>
-        <w:lastRenderedPageBreak/>
         <w:tab/>
       </w:r>
       <w:r>
@@ -1491,7 +1546,14 @@
         <w:rPr>
           <w:cs/>
         </w:rPr>
-        <w:t>ซึ่งเป็นข้อดีในแง่ของความน่าเชื่อถือของระบบ และผลกระทบที่อาจเกิดขึ้นว่าจะไม่กระทบต่อการทำงานส่วนอื่นๆ</w:t>
+        <w:t>ซึ่งเป็นข้อดีในแง่ของความน่าเชื่อถือของระบบ และผลกระทบที่อาจเกิดขึ้นว่า</w:t>
+      </w:r>
+      <w:r>
+        <w:rPr>
+          <w:cs/>
+        </w:rPr>
+        <w:lastRenderedPageBreak/>
+        <w:t>จะไม่กระทบต่อการทำงานส่วนอื่นๆ</w:t>
       </w:r>
       <w:r>
         <w:t xml:space="preserve">? </w:t>
@@ -1584,7 +1646,6 @@
         <w:rPr>
           <w:cs/>
         </w:rPr>
-        <w:lastRenderedPageBreak/>
         <w:t>ประโยชน์ที่ได้เมื่อเลือกใช้โปรแกรมที่พัฒนาบน .</w:t>
       </w:r>
       <w:r>
@@ -1975,7 +2036,14 @@
         <w:rPr>
           <w:cs/>
         </w:rPr>
-        <w:t xml:space="preserve">หรือโปรแกรมเชิงวัตถุ จึงกลายมาเป็นที่มาของภาษา </w:t>
+        <w:t>หรือโปรแกรมเชิงวัตถุ จึงกลาย</w:t>
+      </w:r>
+      <w:r>
+        <w:rPr>
+          <w:cs/>
+        </w:rPr>
+        <w:lastRenderedPageBreak/>
+        <w:t xml:space="preserve">มาเป็นที่มาของภาษา </w:t>
       </w:r>
       <w:r>
         <w:t xml:space="preserve">C++ </w:t>
@@ -2058,7 +2126,6 @@
         <w:rPr>
           <w:cs/>
         </w:rPr>
-        <w:lastRenderedPageBreak/>
         <w:t xml:space="preserve">ข้อดีของการเลือกใช้ภาษา </w:t>
       </w:r>
       <w:r>
@@ -2100,9 +2167,6 @@
     <w:p>
       <w:pPr>
         <w:ind w:firstLine="720"/>
-        <w:rPr>
-          <w:rFonts w:hint="cs"/>
-        </w:rPr>
       </w:pPr>
       <w:r>
         <w:t xml:space="preserve">2) </w:t>
@@ -2565,10 +2629,24 @@
         <w:rPr>
           <w:cs/>
         </w:rPr>
-        <w:t xml:space="preserve">เมื่อ จะเรียกใช้ฟังก์ชันใดในกลุ่มดังกล่าว จะต้องบอกให้คอมไพเลอร์ไปอ่านค่าที่อยู่ในอินคลูชไฟล์ที่ชื่อ </w:t>
+        <w:t>เมื่อ จะเรียกใช้ฟังก์ชันใดในกลุ่มดังกล่าว จะต้องบอกให้คอมไพเลอร์ไปอ่านค่าที่อยู่ในอินคล</w:t>
       </w:r>
       <w:proofErr w:type="spellStart"/>
       <w:r>
+        <w:rPr>
+          <w:cs/>
+        </w:rPr>
+        <w:t>ูช</w:t>
+      </w:r>
+      <w:proofErr w:type="spellEnd"/>
+      <w:r>
+        <w:rPr>
+          <w:cs/>
+        </w:rPr>
+        <w:t xml:space="preserve">ไฟล์ที่ชื่อ </w:t>
+      </w:r>
+      <w:proofErr w:type="spellStart"/>
+      <w:r>
         <w:t>stdio.h</w:t>
       </w:r>
       <w:proofErr w:type="spellEnd"/>
@@ -2632,7 +2710,6 @@
     </w:p>
     <w:p>
       <w:r>
-        <w:lastRenderedPageBreak/>
         <w:t xml:space="preserve">        </w:t>
       </w:r>
       <w:r>
@@ -2682,7 +2759,14 @@
         <w:rPr>
           <w:cs/>
         </w:rPr>
-        <w:t>คือ กลุ่มของข้อมูลที่ถูกเก็บรวมรวมไว้ โดยมีความสัมพันธ์ซึ่งกันและกัน มีการกำจัดความซ้ำซ้อนข้อมูลออก และเก็บแฟ้มข้อมูลเหล่านี้ไว้ที่ศูนย์กลาง เพื่อที่จะนำข้อมูลเหล่านี้มาใช้ร่วมกัน โดยทั่วๆ ไป องค์กรต่างๆ จะสร้างฐานข้อมูลไว้ เพื่อเก็บข้อมูลต่างๆ ของตัวองค์กรเอง โดยเฉพาะอย่างยิ่งในเชิงธุรกิจ เช่น ข้อมูลของลูกค้า ข้อมูลสินค้า ข้อมูลพนักงาน และเอกสารโดยทั่วๆ ไป เป็นต้น การควบคุมการดูแลและใช้ฐานข้อมูลนั้น จะจัดการผ่านตัวที่เรียกว่า ระบบจัดการฐานข้อมูล (</w:t>
+        <w:t>คือ กลุ่มของข้อมูลที่ถูกเก็บรวมรวมไว้ โดยมีความสัมพันธ์ซึ่งกันและกัน มีการกำจัดความซ้ำซ้อนข้อมูลออก และเก็บแฟ้มข้อมูลเหล่านี้ไว้ที่ศูนย์กลาง เพื่อที่จะนำข้อมูลเหล่านี้มาใช้ร่วมกัน โดยทั่วๆ ไป องค์กรต่างๆ จะสร้างฐานข้อมูลไว้ เพื่อเก็บข้อมูลต่างๆ ของ</w:t>
+      </w:r>
+      <w:r>
+        <w:rPr>
+          <w:cs/>
+        </w:rPr>
+        <w:lastRenderedPageBreak/>
+        <w:t>ตัวองค์กรเอง โดยเฉพาะอย่างยิ่งในเชิงธุรกิจ เช่น ข้อมูลของลูกค้า ข้อมูลสินค้า ข้อมูลพนักงาน และเอกสารโดยทั่วๆ ไป เป็นต้น การควบคุมการดูแลและใช้ฐานข้อมูลนั้น จะจัดการผ่านตัวที่เรียกว่า ระบบจัดการฐานข้อมูล (</w:t>
       </w:r>
       <w:r>
         <w:t xml:space="preserve">Data Base Management system - DBMS) </w:t>
@@ -2966,46 +3050,157 @@
         <w:rPr>
           <w:cs/>
         </w:rPr>
+        <w:tab/>
+        <w:t xml:space="preserve">ประโยชน์ของภาษา </w:t>
+      </w:r>
+      <w:r>
+        <w:t>SQL</w:t>
+      </w:r>
+    </w:p>
+    <w:p>
+      <w:pPr>
+        <w:tabs>
+          <w:tab w:val="left" w:pos="1170"/>
+        </w:tabs>
+      </w:pPr>
+      <w:r>
+        <w:tab/>
+        <w:t xml:space="preserve">1. </w:t>
+      </w:r>
+      <w:r>
+        <w:rPr>
+          <w:cs/>
+        </w:rPr>
+        <w:t xml:space="preserve">สร้างฐานข้อมูลและ ตาราง    </w:t>
+      </w:r>
+    </w:p>
+    <w:p>
+      <w:pPr>
+        <w:tabs>
+          <w:tab w:val="left" w:pos="1170"/>
+        </w:tabs>
+      </w:pPr>
+      <w:r>
+        <w:tab/>
+        <w:t xml:space="preserve">2. </w:t>
+      </w:r>
+      <w:r>
+        <w:rPr>
+          <w:cs/>
+        </w:rPr>
+        <w:t>สนับสนุนการจัดการฐานข้อมูล ซึ่งประกอบด้วย การเพิ่ม การปรับปรุง และการลบข้อมูล</w:t>
+      </w:r>
+    </w:p>
+    <w:p>
+      <w:pPr>
+        <w:tabs>
+          <w:tab w:val="left" w:pos="1170"/>
+        </w:tabs>
+      </w:pPr>
+      <w:r>
+        <w:tab/>
+        <w:t xml:space="preserve">3. </w:t>
+      </w:r>
+      <w:r>
+        <w:rPr>
+          <w:cs/>
+        </w:rPr>
+        <w:t xml:space="preserve">สนับสนุนการเรียกใช้หรือ ค้นหาข้อมูล   </w:t>
+      </w:r>
+    </w:p>
+    <w:p>
+      <w:pPr>
+        <w:tabs>
+          <w:tab w:val="left" w:pos="1170"/>
+        </w:tabs>
+      </w:pPr>
+      <w:r>
+        <w:rPr>
+          <w:cs/>
+        </w:rPr>
+        <w:tab/>
+        <w:t xml:space="preserve">ประเภทของคำสั่งภาษา </w:t>
+      </w:r>
+      <w:r>
+        <w:t>SQL</w:t>
+      </w:r>
+    </w:p>
+    <w:p>
+      <w:pPr>
+        <w:tabs>
+          <w:tab w:val="left" w:pos="1170"/>
+        </w:tabs>
+      </w:pPr>
+      <w:r>
+        <w:tab/>
+        <w:t xml:space="preserve">1. </w:t>
+      </w:r>
+      <w:proofErr w:type="gramStart"/>
+      <w:r>
+        <w:rPr>
+          <w:cs/>
+        </w:rPr>
+        <w:t>ภาษานิยามข้อมูล(</w:t>
+      </w:r>
+      <w:proofErr w:type="gramEnd"/>
+      <w:r>
+        <w:t xml:space="preserve">Data Definition Language : DDL) </w:t>
+      </w:r>
+      <w:r>
+        <w:rPr>
+          <w:cs/>
+        </w:rPr>
+        <w:t xml:space="preserve">เป็นคำสั่งที่ใช้ในการสร้างฐานข้อมูล กำหนดโครงสร้างข้อมูลว่ามี  </w:t>
+      </w:r>
+      <w:r>
+        <w:t xml:space="preserve">Attribute </w:t>
+      </w:r>
+      <w:r>
+        <w:rPr>
+          <w:cs/>
+        </w:rPr>
+        <w:t xml:space="preserve">ใด ชนิดของข้อมูล รวมทั้งการเปลี่ยนแปลงตาราง และการสร้างดัชนี คำสั่ง : </w:t>
+      </w:r>
+      <w:r>
+        <w:t>CREATE,DROP,ALTER</w:t>
+      </w:r>
+    </w:p>
+    <w:p>
+      <w:pPr>
+        <w:tabs>
+          <w:tab w:val="left" w:pos="1170"/>
+        </w:tabs>
+      </w:pPr>
+      <w:r>
         <w:lastRenderedPageBreak/>
         <w:tab/>
-        <w:t xml:space="preserve">ประโยชน์ของภาษา </w:t>
-      </w:r>
-      <w:r>
-        <w:t>SQL</w:t>
-      </w:r>
-    </w:p>
-    <w:p>
-      <w:pPr>
-        <w:tabs>
-          <w:tab w:val="left" w:pos="1170"/>
-        </w:tabs>
-      </w:pPr>
-      <w:r>
-        <w:tab/>
-        <w:t xml:space="preserve">1. </w:t>
-      </w:r>
-      <w:r>
-        <w:rPr>
-          <w:cs/>
-        </w:rPr>
-        <w:t xml:space="preserve">สร้างฐานข้อมูลและ ตาราง    </w:t>
-      </w:r>
-    </w:p>
-    <w:p>
-      <w:pPr>
-        <w:tabs>
-          <w:tab w:val="left" w:pos="1170"/>
-        </w:tabs>
-      </w:pPr>
-      <w:r>
-        <w:tab/>
         <w:t xml:space="preserve">2. </w:t>
       </w:r>
       <w:r>
         <w:rPr>
           <w:cs/>
         </w:rPr>
-        <w:t>สนับสนุนการจัดการฐานข้อมูล ซึ่งประกอบด้วย การเพิ่ม การปรับปรุง และการลบข้อมูล</w:t>
+        <w:t>ภาษาจัดการข้อมูล (</w:t>
+      </w:r>
+      <w:r>
+        <w:t xml:space="preserve">Data Manipulation </w:t>
+      </w:r>
+      <w:proofErr w:type="gramStart"/>
+      <w:r>
+        <w:t>Language :DML</w:t>
+      </w:r>
+      <w:proofErr w:type="gramEnd"/>
+      <w:r>
+        <w:t xml:space="preserve">) </w:t>
+      </w:r>
+      <w:r>
+        <w:rPr>
+          <w:cs/>
+        </w:rPr>
+        <w:t xml:space="preserve">เป็นคำสั่งที่ใช้ในการเรียกใช้ เพิ่ม ลบ และเปลี่ยนแปลงข้อมูลในตาราง    คำสั่ง : </w:t>
+      </w:r>
+      <w:r>
+        <w:t>SELECT,INSERT,UPDATE,DELETE</w:t>
       </w:r>
     </w:p>
     <w:p>
@@ -3022,117 +3217,6 @@
         <w:rPr>
           <w:cs/>
         </w:rPr>
-        <w:t xml:space="preserve">สนับสนุนการเรียกใช้หรือ ค้นหาข้อมูล   </w:t>
-      </w:r>
-    </w:p>
-    <w:p>
-      <w:pPr>
-        <w:tabs>
-          <w:tab w:val="left" w:pos="1170"/>
-        </w:tabs>
-      </w:pPr>
-      <w:r>
-        <w:rPr>
-          <w:cs/>
-        </w:rPr>
-        <w:tab/>
-        <w:t xml:space="preserve">ประเภทของคำสั่งภาษา </w:t>
-      </w:r>
-      <w:r>
-        <w:t>SQL</w:t>
-      </w:r>
-    </w:p>
-    <w:p>
-      <w:pPr>
-        <w:tabs>
-          <w:tab w:val="left" w:pos="1170"/>
-        </w:tabs>
-      </w:pPr>
-      <w:r>
-        <w:tab/>
-        <w:t xml:space="preserve">1. </w:t>
-      </w:r>
-      <w:proofErr w:type="gramStart"/>
-      <w:r>
-        <w:rPr>
-          <w:cs/>
-        </w:rPr>
-        <w:t>ภาษานิยามข้อมูล(</w:t>
-      </w:r>
-      <w:proofErr w:type="gramEnd"/>
-      <w:r>
-        <w:t xml:space="preserve">Data Definition Language : DDL) </w:t>
-      </w:r>
-      <w:r>
-        <w:rPr>
-          <w:cs/>
-        </w:rPr>
-        <w:t xml:space="preserve">เป็นคำสั่งที่ใช้ในการสร้างฐานข้อมูล กำหนดโครงสร้างข้อมูลว่ามี  </w:t>
-      </w:r>
-      <w:r>
-        <w:t xml:space="preserve">Attribute </w:t>
-      </w:r>
-      <w:r>
-        <w:rPr>
-          <w:cs/>
-        </w:rPr>
-        <w:t xml:space="preserve">ใด ชนิดของข้อมูล รวมทั้งการเปลี่ยนแปลงตาราง และการสร้างดัชนี คำสั่ง : </w:t>
-      </w:r>
-      <w:r>
-        <w:t>CREATE,DROP,ALTER</w:t>
-      </w:r>
-    </w:p>
-    <w:p>
-      <w:pPr>
-        <w:tabs>
-          <w:tab w:val="left" w:pos="1170"/>
-        </w:tabs>
-      </w:pPr>
-      <w:r>
-        <w:tab/>
-        <w:t xml:space="preserve">2. </w:t>
-      </w:r>
-      <w:r>
-        <w:rPr>
-          <w:cs/>
-        </w:rPr>
-        <w:t>ภาษาจัดการข้อมูล (</w:t>
-      </w:r>
-      <w:r>
-        <w:t xml:space="preserve">Data Manipulation </w:t>
-      </w:r>
-      <w:proofErr w:type="gramStart"/>
-      <w:r>
-        <w:t>Language :DML</w:t>
-      </w:r>
-      <w:proofErr w:type="gramEnd"/>
-      <w:r>
-        <w:t xml:space="preserve">) </w:t>
-      </w:r>
-      <w:r>
-        <w:rPr>
-          <w:cs/>
-        </w:rPr>
-        <w:t xml:space="preserve">เป็นคำสั่งที่ใช้ในการเรียกใช้ เพิ่ม ลบ และเปลี่ยนแปลงข้อมูลในตาราง    คำสั่ง : </w:t>
-      </w:r>
-      <w:r>
-        <w:t>SELECT,INSERT,UPDATE,DELETE</w:t>
-      </w:r>
-    </w:p>
-    <w:p>
-      <w:pPr>
-        <w:tabs>
-          <w:tab w:val="left" w:pos="1170"/>
-        </w:tabs>
-      </w:pPr>
-      <w:r>
-        <w:tab/>
-        <w:t xml:space="preserve">3. </w:t>
-      </w:r>
-      <w:r>
-        <w:rPr>
-          <w:cs/>
-        </w:rPr>
         <w:t>ภาษาควบคุมข้อมูล (</w:t>
       </w:r>
       <w:r>
@@ -3276,14 +3360,7 @@
         <w:rPr>
           <w:cs/>
         </w:rPr>
-        <w:t>วิชวลสตูดิโอ) คือ โปรแกรมตัวหนึ่งที่เป็นเครื่องมือที่ช่วยพัฒนาซอฟต์แวร์และระบบต่างๆ ซึ่งสามารถติดต่อสื่อสารพูดคุยกับคอมพิวเตอร์ได้ในระดับหนึ่งแล้ว แต่ยังไม่สามารถ</w:t>
-      </w:r>
-      <w:r>
-        <w:rPr>
-          <w:cs/>
-        </w:rPr>
-        <w:lastRenderedPageBreak/>
-        <w:t xml:space="preserve">พัฒนาเป็นระบบเองได้ เหมาะสมสำหรับภาษา </w:t>
+        <w:t xml:space="preserve">วิชวลสตูดิโอ) คือ โปรแกรมตัวหนึ่งที่เป็นเครื่องมือที่ช่วยพัฒนาซอฟต์แวร์และระบบต่างๆ ซึ่งสามารถติดต่อสื่อสารพูดคุยกับคอมพิวเตอร์ได้ในระดับหนึ่งแล้ว แต่ยังไม่สามารถพัฒนาเป็นระบบเองได้ เหมาะสมสำหรับภาษา </w:t>
       </w:r>
       <w:r>
         <w:t xml:space="preserve">VB </w:t>
@@ -3524,7 +3601,15 @@
           <w:rFonts w:eastAsia="Times New Roman"/>
           <w:cs/>
         </w:rPr>
-        <w:t>ตัว บอร์ด</w:t>
+        <w:t xml:space="preserve">ตัว </w:t>
+      </w:r>
+      <w:r>
+        <w:rPr>
+          <w:rFonts w:eastAsia="Times New Roman"/>
+          <w:cs/>
+        </w:rPr>
+        <w:lastRenderedPageBreak/>
+        <w:t>บอร์ด</w:t>
       </w:r>
       <w:r>
         <w:rPr>
@@ -3870,7 +3955,6 @@
           <w:rFonts w:eastAsia="Times New Roman"/>
           <w:cs/>
         </w:rPr>
-        <w:lastRenderedPageBreak/>
         <w:t xml:space="preserve">จุดเด่นที่ทำให้บอร์ด </w:t>
       </w:r>
       <w:r>
@@ -4228,6 +4312,7 @@
         <w:rPr>
           <w:noProof/>
         </w:rPr>
+        <w:lastRenderedPageBreak/>
         <w:drawing>
           <wp:inline distT="0" distB="0" distL="0" distR="0" wp14:anchorId="43D350A6" wp14:editId="1CC9B83D">
             <wp:extent cx="3532302" cy="3062377"/>
@@ -4405,14 +4490,202 @@
         <w:rPr>
           <w:cs/>
         </w:rPr>
-        <w:t>เครื่องอ่านบาร์โค้ด) คือ เป็นอุปกรณ์ที่ใช้อ่านข้อมูลที่อยู่ในแท่งบาร์โค้ด แล้วแปลงให้เป็นข้อมูลที่สามารถเข้าใจไปยังคอมพิวเตอร์ เหมือนกับการใช้งานแป้นพิมพ์ เพื่อเพิ่มประสิทธิภาพในเรื่องความเร็ว แม่นยำ ซึ่งช่วยลดความผิดพลาดอันเกิดจากการพิมพ์ข้อมูลผ่าน</w:t>
-      </w:r>
+        <w:t>เครื่องอ่านบาร์โค้ด) คือ เป็นอุปกรณ์ที่ใช้อ่านข้อมูลที่อยู่ในแท่งบาร์โค้ด แล้วแปลงให้เป็นข้อมูลที่สามารถเข้าใจไปยังคอมพิวเตอร์ เหมือนกับการใช้งานแป้นพิมพ์ เพื่อเพิ่มประสิทธิภาพในเรื่องความเร็ว แม่นยำ ซึ่งช่วยลดความผิดพลาดอันเกิดจากการพิมพ์ข้อมูลผ่านแป้นพิมพ์ซึ่งส่วนใหญ่ข้อมูลที่ได้จากเครื่องอ่านบาร์โค้ดจะนำไปใช้งานร่วมกับระบบ ช่วยในการจัดการข้อมูลได้อย่างมีประสิทธิภาพสูงสุดในการทำงาน</w:t>
+      </w:r>
+    </w:p>
+    <w:p>
+      <w:pPr>
+        <w:tabs>
+          <w:tab w:val="left" w:pos="1170"/>
+        </w:tabs>
+      </w:pPr>
+      <w:r>
+        <w:t xml:space="preserve">          </w:t>
+      </w:r>
+      <w:r>
+        <w:rPr>
+          <w:cs/>
+        </w:rPr>
+        <w:t xml:space="preserve">ในการเลือกซื้อเครื่องอ่านบาร์โค้ด ผู้ใช้จำเป็นจะต้องพิจารณาถึงรูปแบบของข้อมูลบาร์โค้ดที่เราจะนำเครื่องอ่านไปใช้งานด้วย เพื่อให้เครื่องอ่านบาร์โค้ดที่ซื้อมา สามารถอ่านค่าบาร์โค้ดในรูปแบบนั้นๆได้ โดยบาร์โค้ดจะมีอยู่ </w:t>
+      </w:r>
+      <w:r>
+        <w:t>2</w:t>
+      </w:r>
+      <w:r>
+        <w:rPr>
+          <w:cs/>
+        </w:rPr>
+        <w:t xml:space="preserve"> แบบใหญ่ๆ คือ บาร์โค้ดแท่งในแบบ </w:t>
+      </w:r>
+      <w:r>
+        <w:t>1D (1</w:t>
+      </w:r>
+      <w:r>
+        <w:rPr>
+          <w:cs/>
+        </w:rPr>
+        <w:t xml:space="preserve"> มิติ) และ บาร์โค้ดในแบบ </w:t>
+      </w:r>
+      <w:r>
+        <w:t>2D (2</w:t>
+      </w:r>
+      <w:r>
+        <w:rPr>
+          <w:cs/>
+        </w:rPr>
+        <w:t xml:space="preserve"> มิติ)</w:t>
+      </w:r>
+    </w:p>
+    <w:p>
+      <w:pPr>
+        <w:tabs>
+          <w:tab w:val="left" w:pos="1170"/>
+        </w:tabs>
+      </w:pPr>
+      <w:r>
+        <w:t xml:space="preserve">          </w:t>
+      </w:r>
+      <w:r>
+        <w:rPr>
+          <w:cs/>
+        </w:rPr>
+        <w:t xml:space="preserve">บาร์โค้ดในแบบ </w:t>
+      </w:r>
+      <w:r>
+        <w:t xml:space="preserve">1D </w:t>
+      </w:r>
+      <w:r>
+        <w:rPr>
+          <w:cs/>
+        </w:rPr>
+        <w:t xml:space="preserve">จะมีลักษณะเป็นแท่งบาร์โค้ดในแนวนอนทั่วๆไปที่เราสามารถพบเห็นได้บนตัวสินค้าต่างๆที่มีการจำหน่ายอยู่ตามซุปเปอร์มาร์เก็ต ห้างสรรพสินค้า เป็นสินค้าที่เราใช้สอยอยู่ในชีวิตประจำวัน โดยบาร์โค้ดแบบ </w:t>
+      </w:r>
+      <w:r>
+        <w:t xml:space="preserve">1D </w:t>
+      </w:r>
+      <w:r>
+        <w:rPr>
+          <w:cs/>
+        </w:rPr>
+        <w:t xml:space="preserve">จะมีชนิดย่อยอยู่หลายชนิดด้วยกัน มีชื่อเรียกต่างๆกัน เช่น </w:t>
+      </w:r>
+      <w:r>
+        <w:t xml:space="preserve">EAN-13, Code 128, Code 39 </w:t>
+      </w:r>
+      <w:r>
+        <w:rPr>
+          <w:cs/>
+        </w:rPr>
+        <w:t>และอื่นๆอีกมากมาย</w:t>
+      </w:r>
+    </w:p>
+    <w:p>
+      <w:pPr>
+        <w:tabs>
+          <w:tab w:val="left" w:pos="1170"/>
+        </w:tabs>
+      </w:pPr>
+    </w:p>
+    <w:p>
+      <w:pPr>
+        <w:tabs>
+          <w:tab w:val="left" w:pos="1170"/>
+        </w:tabs>
+      </w:pPr>
+      <w:r>
+        <w:rPr>
+          <w:cs/>
+        </w:rPr>
+        <w:t>ประเภทของเครื่องอ่านบาร์โค้ด</w:t>
+      </w:r>
+    </w:p>
+    <w:p>
+      <w:pPr>
+        <w:tabs>
+          <w:tab w:val="left" w:pos="1170"/>
+        </w:tabs>
+      </w:pPr>
+      <w:r>
+        <w:rPr>
+          <w:cs/>
+        </w:rPr>
+        <w:t xml:space="preserve">          สามารถแบ่งได้เป็น </w:t>
+      </w:r>
+      <w:r>
+        <w:t>2</w:t>
+      </w:r>
+      <w:r>
+        <w:rPr>
+          <w:cs/>
+        </w:rPr>
+        <w:t xml:space="preserve"> ประเภทใหญ่</w:t>
+      </w:r>
+    </w:p>
+    <w:p>
+      <w:pPr>
+        <w:tabs>
+          <w:tab w:val="left" w:pos="1170"/>
+        </w:tabs>
+      </w:pPr>
+      <w:r>
+        <w:t xml:space="preserve">          1. </w:t>
+      </w:r>
+      <w:r>
+        <w:rPr>
+          <w:cs/>
+        </w:rPr>
+        <w:t xml:space="preserve">เครื่องอ่านบาร์โค้ด </w:t>
+      </w:r>
+      <w:proofErr w:type="gramStart"/>
+      <w:r>
+        <w:rPr>
+          <w:cs/>
+        </w:rPr>
+        <w:t>แบบสัมผัส :</w:t>
+      </w:r>
+      <w:proofErr w:type="gramEnd"/>
+      <w:r>
+        <w:rPr>
+          <w:cs/>
+        </w:rPr>
+        <w:t xml:space="preserve"> โดยตัวเครื่องจะสัมผัสกับพื้นผิวบาร์โค้ดโดยตรง ซึ่งเครื่องลักษณะดังกล่าวจะมีผลกระทบทำให้บาร์โค้ดเสียหายจากการสัมผัส หรือเสียดสี</w:t>
+      </w:r>
+    </w:p>
+    <w:p>
+      <w:pPr>
+        <w:tabs>
+          <w:tab w:val="left" w:pos="1170"/>
+        </w:tabs>
+      </w:pPr>
       <w:r>
         <w:rPr>
           <w:cs/>
         </w:rPr>
         <w:lastRenderedPageBreak/>
-        <w:t>แป้นพิมพ์ซึ่งส่วนใหญ่ข้อมูลที่ได้จากเครื่องอ่านบาร์โค้ดจะนำไปใช้งานร่วมกับระบบ ช่วยในการจัดการข้อมูลได้อย่างมีประสิทธิภาพสูงสุดในการทำงาน</w:t>
+        <w:t xml:space="preserve">          </w:t>
+      </w:r>
+      <w:r>
+        <w:t xml:space="preserve">2. </w:t>
+      </w:r>
+      <w:r>
+        <w:rPr>
+          <w:cs/>
+        </w:rPr>
+        <w:t xml:space="preserve">เครื่องอ่านบาร์โค้ด </w:t>
+      </w:r>
+      <w:proofErr w:type="gramStart"/>
+      <w:r>
+        <w:rPr>
+          <w:cs/>
+        </w:rPr>
+        <w:t>แบบไม่สัมผัส :</w:t>
+      </w:r>
+      <w:proofErr w:type="gramEnd"/>
+      <w:r>
+        <w:rPr>
+          <w:cs/>
+        </w:rPr>
+        <w:t xml:space="preserve"> โดยตัวเครื่องจะใช้หลักการสะท้อนของแสง หรือการถ่ายภาพตัวบาร์โค้ดเพื่อทำการประมวลผลเป็นข้อมูลที่คอมพิวเตอร์สามารถเข้าใจได้ ในที่นี้เราจะกล่าวถึงเฉพาะ เครื่องอ่านบาร์โค้ด แบบสัมผัส ซึ่งส่วนใหญ่ใช้งานกันอยู่ในปัจจุบันประเภทของหัวอ่าน เครื่องอ่าน</w:t>
       </w:r>
     </w:p>
     <w:p>
@@ -4422,40 +4695,62 @@
         </w:tabs>
       </w:pPr>
       <w:r>
+        <w:rPr>
+          <w:cs/>
+        </w:rPr>
+        <w:t xml:space="preserve">          บาร์โค้ดแบบไม่สัมผัสแบ่งออกเป็น </w:t>
+      </w:r>
+      <w:r>
+        <w:t>4</w:t>
+      </w:r>
+      <w:r>
+        <w:rPr>
+          <w:cs/>
+        </w:rPr>
+        <w:t xml:space="preserve"> ประเภท คือ </w:t>
+      </w:r>
+      <w:r>
+        <w:t xml:space="preserve">CCD, Laser, Omni-Directional </w:t>
+      </w:r>
+      <w:r>
+        <w:rPr>
+          <w:cs/>
+        </w:rPr>
+        <w:t xml:space="preserve">และ </w:t>
+      </w:r>
+      <w:r>
+        <w:t>Imager</w:t>
+      </w:r>
+    </w:p>
+    <w:p>
+      <w:pPr>
+        <w:tabs>
+          <w:tab w:val="left" w:pos="1170"/>
+        </w:tabs>
+      </w:pPr>
+      <w:r>
+        <w:rPr>
+          <w:cs/>
+        </w:rPr>
         <w:t xml:space="preserve">          </w:t>
       </w:r>
       <w:r>
-        <w:rPr>
-          <w:cs/>
-        </w:rPr>
-        <w:t xml:space="preserve">ในการเลือกซื้อเครื่องอ่านบาร์โค้ด ผู้ใช้จำเป็นจะต้องพิจารณาถึงรูปแบบของข้อมูลบาร์โค้ดที่เราจะนำเครื่องอ่านไปใช้งานด้วย เพื่อให้เครื่องอ่านบาร์โค้ดที่ซื้อมา สามารถอ่านค่าบาร์โค้ดในรูปแบบนั้นๆได้ โดยบาร์โค้ดจะมีอยู่ </w:t>
-      </w:r>
-      <w:r>
-        <w:t>2</w:t>
-      </w:r>
-      <w:r>
-        <w:rPr>
-          <w:cs/>
-        </w:rPr>
-        <w:t xml:space="preserve"> แบบใหญ่ๆ คือ บาร์โค้ดแท่งในแบบ </w:t>
-      </w:r>
-      <w:r>
-        <w:t>1D (1</w:t>
-      </w:r>
-      <w:r>
-        <w:rPr>
-          <w:cs/>
-        </w:rPr>
-        <w:t xml:space="preserve"> มิติ) และ บาร์โค้ดในแบบ </w:t>
-      </w:r>
-      <w:r>
-        <w:t>2D (2</w:t>
-      </w:r>
-      <w:r>
-        <w:rPr>
-          <w:cs/>
-        </w:rPr>
-        <w:t xml:space="preserve"> มิติ)</w:t>
+        <w:t>1. CCD Scanner</w:t>
+      </w:r>
+      <w:r>
+        <w:rPr>
+          <w:cs/>
+        </w:rPr>
+        <w:t xml:space="preserve">จะเป็นเครื่องอ่านบาร์โค้ดที่มีลักษณะเป็นตัวปืน ลำแสงมีความหนา มีข้อดีในการใช้งานกลางแจ้งบริเวณที่มีแสงสว่างมากๆ แต่ข้อเสียก็คือการยิงบาร์โค้ดด้วยเครื่องอ่านชนิดนี้จำเป็นต้องใช้กับบาร์โค้ดที่มีลักษณะพื้นผิวแบนเรียบเท่านั้น จำเป็นต้องยิงในระยะที่ไม่ห่างจากตัวบาร์โค้ดมากเกิน </w:t>
+      </w:r>
+      <w:r>
+        <w:t>1</w:t>
+      </w:r>
+      <w:r>
+        <w:rPr>
+          <w:cs/>
+        </w:rPr>
+        <w:t xml:space="preserve"> นิ้ว และความสามารถอ่านบาร์โค้ดที่มีความละเอียดของแท่งบาร์โค้ดมากได้ลำบาก</w:t>
       </w:r>
     </w:p>
     <w:p>
@@ -4465,242 +4760,19 @@
         </w:tabs>
       </w:pPr>
       <w:r>
+        <w:rPr>
+          <w:cs/>
+        </w:rPr>
         <w:t xml:space="preserve">          </w:t>
       </w:r>
       <w:r>
-        <w:rPr>
-          <w:cs/>
-        </w:rPr>
-        <w:t xml:space="preserve">บาร์โค้ดในแบบ </w:t>
-      </w:r>
-      <w:r>
-        <w:t xml:space="preserve">1D </w:t>
-      </w:r>
-      <w:r>
-        <w:rPr>
-          <w:cs/>
-        </w:rPr>
-        <w:t xml:space="preserve">จะมีลักษณะเป็นแท่งบาร์โค้ดในแนวนอนทั่วๆไปที่เราสามารถพบเห็นได้บนตัวสินค้าต่างๆที่มีการจำหน่ายอยู่ตามซุปเปอร์มาร์เก็ต ห้างสรรพสินค้า เป็นสินค้าที่เราใช้สอยอยู่ในชีวิตประจำวัน โดยบาร์โค้ดแบบ </w:t>
-      </w:r>
-      <w:r>
-        <w:t xml:space="preserve">1D </w:t>
-      </w:r>
-      <w:r>
-        <w:rPr>
-          <w:cs/>
-        </w:rPr>
-        <w:t xml:space="preserve">จะมีชนิดย่อยอยู่หลายชนิดด้วยกัน มีชื่อเรียกต่างๆกัน เช่น </w:t>
-      </w:r>
-      <w:r>
-        <w:t xml:space="preserve">EAN-13, Code 128, Code 39 </w:t>
-      </w:r>
-      <w:r>
-        <w:rPr>
-          <w:cs/>
-        </w:rPr>
-        <w:t>และอื่นๆอีกมากมาย</w:t>
-      </w:r>
-    </w:p>
-    <w:p>
-      <w:pPr>
-        <w:tabs>
-          <w:tab w:val="left" w:pos="1170"/>
-        </w:tabs>
-      </w:pPr>
-    </w:p>
-    <w:p>
-      <w:pPr>
-        <w:tabs>
-          <w:tab w:val="left" w:pos="1170"/>
-        </w:tabs>
-      </w:pPr>
-      <w:r>
-        <w:rPr>
-          <w:cs/>
-        </w:rPr>
-        <w:t>ประเภทของเครื่องอ่านบาร์โค้ด</w:t>
-      </w:r>
-    </w:p>
-    <w:p>
-      <w:pPr>
-        <w:tabs>
-          <w:tab w:val="left" w:pos="1170"/>
-        </w:tabs>
-      </w:pPr>
-      <w:r>
-        <w:rPr>
-          <w:cs/>
-        </w:rPr>
-        <w:t xml:space="preserve">          สามารถแบ่งได้เป็น </w:t>
-      </w:r>
-      <w:r>
-        <w:t>2</w:t>
-      </w:r>
-      <w:r>
-        <w:rPr>
-          <w:cs/>
-        </w:rPr>
-        <w:t xml:space="preserve"> ประเภทใหญ่</w:t>
-      </w:r>
-    </w:p>
-    <w:p>
-      <w:pPr>
-        <w:tabs>
-          <w:tab w:val="left" w:pos="1170"/>
-        </w:tabs>
-      </w:pPr>
-      <w:r>
-        <w:t xml:space="preserve">          1. </w:t>
-      </w:r>
-      <w:r>
-        <w:rPr>
-          <w:cs/>
-        </w:rPr>
-        <w:t xml:space="preserve">เครื่องอ่านบาร์โค้ด </w:t>
-      </w:r>
-      <w:proofErr w:type="gramStart"/>
-      <w:r>
-        <w:rPr>
-          <w:cs/>
-        </w:rPr>
-        <w:t>แบบสัมผัส :</w:t>
-      </w:r>
-      <w:proofErr w:type="gramEnd"/>
-      <w:r>
-        <w:rPr>
-          <w:cs/>
-        </w:rPr>
-        <w:t xml:space="preserve"> โดยตัวเครื่องจะสัมผัสกับพื้นผิวบาร์โค้ดโดยตรง ซึ่งเครื่องลักษณะดังกล่าวจะมีผลกระทบทำให้บาร์โค้ดเสียหายจากการสัมผัส หรือเสียดสี</w:t>
-      </w:r>
-    </w:p>
-    <w:p>
-      <w:pPr>
-        <w:tabs>
-          <w:tab w:val="left" w:pos="1170"/>
-        </w:tabs>
-      </w:pPr>
-      <w:r>
-        <w:rPr>
-          <w:cs/>
-        </w:rPr>
-        <w:t xml:space="preserve">          </w:t>
-      </w:r>
-      <w:r>
-        <w:t xml:space="preserve">2. </w:t>
-      </w:r>
-      <w:r>
-        <w:rPr>
-          <w:cs/>
-        </w:rPr>
-        <w:t xml:space="preserve">เครื่องอ่านบาร์โค้ด </w:t>
-      </w:r>
-      <w:proofErr w:type="gramStart"/>
-      <w:r>
-        <w:rPr>
-          <w:cs/>
-        </w:rPr>
-        <w:t>แบบไม่สัมผัส :</w:t>
-      </w:r>
-      <w:proofErr w:type="gramEnd"/>
-      <w:r>
-        <w:rPr>
-          <w:cs/>
-        </w:rPr>
-        <w:t xml:space="preserve"> โดยตัวเครื่องจะใช้หลักการสะท้อนของแสง หรือการถ่ายภาพตัวบาร์โค้ดเพื่อทำการประมวลผลเป็นข้อมูลที่คอมพิวเตอร์สามารถเข้าใจได้ ในที่นี้เราจะกล่าวถึงเฉพาะ เครื่องอ่านบาร์โค้ด แบบสัมผัส ซึ่งส่วนใหญ่ใช้งานกันอยู่ในปัจจุบันประเภทของหัวอ่าน เครื่องอ่าน</w:t>
-      </w:r>
-    </w:p>
-    <w:p>
-      <w:pPr>
-        <w:tabs>
-          <w:tab w:val="left" w:pos="1170"/>
-        </w:tabs>
-      </w:pPr>
-      <w:r>
-        <w:rPr>
-          <w:cs/>
-        </w:rPr>
-        <w:t xml:space="preserve">          บาร์โค้ดแบบไม่สัมผัสแบ่งออกเป็น </w:t>
-      </w:r>
-      <w:r>
-        <w:t>4</w:t>
-      </w:r>
-      <w:r>
-        <w:rPr>
-          <w:cs/>
-        </w:rPr>
-        <w:t xml:space="preserve"> ประเภท คือ </w:t>
-      </w:r>
-      <w:r>
-        <w:t xml:space="preserve">CCD, Laser, Omni-Directional </w:t>
-      </w:r>
-      <w:r>
-        <w:rPr>
-          <w:cs/>
-        </w:rPr>
-        <w:t xml:space="preserve">และ </w:t>
-      </w:r>
-      <w:r>
-        <w:t>Imager</w:t>
-      </w:r>
-    </w:p>
-    <w:p>
-      <w:pPr>
-        <w:tabs>
-          <w:tab w:val="left" w:pos="1170"/>
-        </w:tabs>
-      </w:pPr>
-      <w:r>
-        <w:rPr>
-          <w:cs/>
-        </w:rPr>
-        <w:t xml:space="preserve">          </w:t>
-      </w:r>
-      <w:r>
-        <w:t>1. CCD Scanner</w:t>
-      </w:r>
-      <w:r>
-        <w:rPr>
-          <w:cs/>
-        </w:rPr>
-        <w:t xml:space="preserve">จะเป็นเครื่องอ่านบาร์โค้ดที่มีลักษณะเป็นตัวปืน ลำแสงมีความหนา มีข้อดีในการใช้งานกลางแจ้งบริเวณที่มีแสงสว่างมากๆ แต่ข้อเสียก็คือการยิงบาร์โค้ดด้วยเครื่องอ่านชนิดนี้จำเป็นต้องใช้กับบาร์โค้ดที่มีลักษณะพื้นผิวแบนเรียบเท่านั้น จำเป็นต้องยิงในระยะที่ไม่ห่างจากตัวบาร์โค้ดมากเกิน </w:t>
-      </w:r>
-      <w:r>
-        <w:t>1</w:t>
-      </w:r>
-      <w:r>
-        <w:rPr>
-          <w:cs/>
-        </w:rPr>
-        <w:t xml:space="preserve"> นิ้ว และความสามารถอ่านบาร์โค้ดที่มีความละเอียดของแท่งบาร์โค้ดมากได้ลำบาก</w:t>
-      </w:r>
-    </w:p>
-    <w:p>
-      <w:pPr>
-        <w:tabs>
-          <w:tab w:val="left" w:pos="1170"/>
-        </w:tabs>
-      </w:pPr>
-      <w:r>
-        <w:rPr>
-          <w:cs/>
-        </w:rPr>
-        <w:t xml:space="preserve">          </w:t>
-      </w:r>
-      <w:r>
         <w:t>2. Laser Scanner</w:t>
       </w:r>
       <w:r>
         <w:rPr>
           <w:cs/>
         </w:rPr>
-        <w:t xml:space="preserve">เป็นเครื่องอ่านบาร์โค้ดที่มีทั้งแบบพกพาติดตัวและการติดตั้งอยู่กับที่ มีข้อดีที่สามารถอ่านข้อมูลบาร์โค้ดในระยะที่ห่างจากตัวบาร์โค้ดได้พอสมควร การยิงจะใช้แสงเลเซอร์ยิงผ่านกระจกและไปตกกระทบที่ตัวบาร์โค้ดเพื่ออ่านข้อมูลจากแสงสะท้อนที่ย้อนกลับมาที่ตัวรับแสง ในการยิงจะเป็นการฉายแสงเลเซอร์ออกมาเป็นเส้นตรงเส้นเดียว มีขนาดเล็ก และความถี่เดียว แสงเลเซอร์จึงไม่กระจายออกไปนอกพื้นที่ที่ต้องการอ่านข้อมูลทำให้สามารถอ่านรหัสที่มีขนาดเล็กได้ดี </w:t>
-      </w:r>
-      <w:r>
-        <w:rPr>
-          <w:cs/>
-        </w:rPr>
-        <w:lastRenderedPageBreak/>
-        <w:t xml:space="preserve">นอกจากนี้ในหลายๆรุ่นยังสามารถตั้งให้ทำงานโดยอัตโนมัติได้เมื่อมีแถบบาร์โค้ดเคลื่อนผ่านหน้าหัวอ่าน โดยจะประยุกต์ใช้ร่วมกับขาตั้งเครื่องอ่านบาร์โค้ด </w:t>
+        <w:t xml:space="preserve">เป็นเครื่องอ่านบาร์โค้ดที่มีทั้งแบบพกพาติดตัวและการติดตั้งอยู่กับที่ มีข้อดีที่สามารถอ่านข้อมูลบาร์โค้ดในระยะที่ห่างจากตัวบาร์โค้ดได้พอสมควร การยิงจะใช้แสงเลเซอร์ยิงผ่านกระจกและไปตกกระทบที่ตัวบาร์โค้ดเพื่ออ่านข้อมูลจากแสงสะท้อนที่ย้อนกลับมาที่ตัวรับแสง ในการยิงจะเป็นการฉายแสงเลเซอร์ออกมาเป็นเส้นตรงเส้นเดียว มีขนาดเล็ก และความถี่เดียว แสงเลเซอร์จึงไม่กระจายออกไปนอกพื้นที่ที่ต้องการอ่านข้อมูลทำให้สามารถอ่านรหัสที่มีขนาดเล็กได้ดี นอกจากนี้ในหลายๆรุ่นยังสามารถตั้งให้ทำงานโดยอัตโนมัติได้เมื่อมีแถบบาร์โค้ดเคลื่อนผ่านหน้าหัวอ่าน โดยจะประยุกต์ใช้ร่วมกับขาตั้งเครื่องอ่านบาร์โค้ด </w:t>
       </w:r>
     </w:p>
     <w:p>
@@ -4792,7 +4864,7 @@
 </file>
 
 <file path=word/endnotes.xml><?xml version="1.0" encoding="utf-8"?>
-<w:endnotes xmlns:wpc="http://schemas.microsoft.com/office/word/2010/wordprocessingCanvas" xmlns:cx="http://schemas.microsoft.com/office/drawing/2014/chartex" xmlns:cx1="http://schemas.microsoft.com/office/drawing/2015/9/8/chartex" xmlns:cx2="http://schemas.microsoft.com/office/drawing/2015/10/21/chartex" xmlns:cx3="http://schemas.microsoft.com/office/drawing/2016/5/9/chartex" xmlns:cx4="http://schemas.microsoft.com/office/drawing/2016/5/10/chartex" xmlns:cx5="http://schemas.microsoft.com/office/drawing/2016/5/11/chartex" xmlns:cx6="http://schemas.microsoft.com/office/drawing/2016/5/12/chartex" xmlns:cx7="http://schemas.microsoft.com/office/drawing/2016/5/13/chartex" xmlns:cx8="http://schemas.microsoft.com/office/drawing/2016/5/14/chartex" xmlns:mc="http://schemas.openxmlformats.org/markup-compatibility/2006" xmlns:aink="http://schemas.microsoft.com/office/drawing/2016/ink" xmlns:am3d="http://schemas.microsoft.com/office/drawing/2017/model3d" xmlns:o="urn:schemas-microsoft-com:office:office" xmlns:r="http://schemas.openxmlformats.org/officeDocument/2006/relationships" xmlns:m="http://schemas.openxmlformats.org/officeDocument/2006/math" xmlns:v="urn:schemas-microsoft-com:vml" xmlns:wp14="http://schemas.microsoft.com/office/word/2010/wordprocessingDrawing" xmlns:wp="http://schemas.openxmlformats.org/drawingml/2006/wordprocessingDrawing" xmlns:w10="urn:schemas-microsoft-com:office:word" xmlns:w="http://schemas.openxmlformats.org/wordprocessingml/2006/main" xmlns:w14="http://schemas.microsoft.com/office/word/2010/wordml" xmlns:w15="http://schemas.microsoft.com/office/word/2012/wordml" xmlns:w16cex="http://schemas.microsoft.com/office/word/2018/wordml/cex" xmlns:w16cid="http://schemas.microsoft.com/office/word/2016/wordml/cid" xmlns:w16="http://schemas.microsoft.com/office/word/2018/wordml" xmlns:w16se="http://schemas.microsoft.com/office/word/2015/wordml/symex" xmlns:wpg="http://schemas.microsoft.com/office/word/2010/wordprocessingGroup" xmlns:wpi="http://schemas.microsoft.com/office/word/2010/wordprocessingInk" xmlns:wne="http://schemas.microsoft.com/office/word/2006/wordml" xmlns:wps="http://schemas.microsoft.com/office/word/2010/wordprocessingShape" mc:Ignorable="w14 w15 w16se w16cid w16 w16cex wp14">
+<w:endnotes xmlns:wpc="http://schemas.microsoft.com/office/word/2010/wordprocessingCanvas" xmlns:cx="http://schemas.microsoft.com/office/drawing/2014/chartex" xmlns:cx1="http://schemas.microsoft.com/office/drawing/2015/9/8/chartex" xmlns:cx2="http://schemas.microsoft.com/office/drawing/2015/10/21/chartex" xmlns:cx3="http://schemas.microsoft.com/office/drawing/2016/5/9/chartex" xmlns:cx4="http://schemas.microsoft.com/office/drawing/2016/5/10/chartex" xmlns:cx5="http://schemas.microsoft.com/office/drawing/2016/5/11/chartex" xmlns:cx6="http://schemas.microsoft.com/office/drawing/2016/5/12/chartex" xmlns:cx7="http://schemas.microsoft.com/office/drawing/2016/5/13/chartex" xmlns:cx8="http://schemas.microsoft.com/office/drawing/2016/5/14/chartex" xmlns:mc="http://schemas.openxmlformats.org/markup-compatibility/2006" xmlns:aink="http://schemas.microsoft.com/office/drawing/2016/ink" xmlns:am3d="http://schemas.microsoft.com/office/drawing/2017/model3d" xmlns:o="urn:schemas-microsoft-com:office:office" xmlns:r="http://schemas.openxmlformats.org/officeDocument/2006/relationships" xmlns:m="http://schemas.openxmlformats.org/officeDocument/2006/math" xmlns:v="urn:schemas-microsoft-com:vml" xmlns:wp14="http://schemas.microsoft.com/office/word/2010/wordprocessingDrawing" xmlns:wp="http://schemas.openxmlformats.org/drawingml/2006/wordprocessingDrawing" xmlns:w10="urn:schemas-microsoft-com:office:word" xmlns:w="http://schemas.openxmlformats.org/wordprocessingml/2006/main" xmlns:w14="http://schemas.microsoft.com/office/word/2010/wordml" xmlns:w15="http://schemas.microsoft.com/office/word/2012/wordml" xmlns:w16cex="http://schemas.microsoft.com/office/word/2018/wordml/cex" xmlns:w16cid="http://schemas.microsoft.com/office/word/2016/wordml/cid" xmlns:w16="http://schemas.microsoft.com/office/word/2018/wordml" xmlns:w16sdtdh="http://schemas.microsoft.com/office/word/2020/wordml/sdtdatahash" xmlns:w16se="http://schemas.microsoft.com/office/word/2015/wordml/symex" xmlns:wpg="http://schemas.microsoft.com/office/word/2010/wordprocessingGroup" xmlns:wpi="http://schemas.microsoft.com/office/word/2010/wordprocessingInk" xmlns:wne="http://schemas.microsoft.com/office/word/2006/wordml" xmlns:wps="http://schemas.microsoft.com/office/word/2010/wordprocessingShape" mc:Ignorable="w14 w15 w16se w16cid w16 w16cex w16sdtdh wp14">
   <w:endnote w:type="separator" w:id="-1">
     <w:p>
       <w:r>
@@ -4811,7 +4883,7 @@
 </file>
 
 <file path=word/footer1.xml><?xml version="1.0" encoding="utf-8"?>
-<w:ftr xmlns:wpc="http://schemas.microsoft.com/office/word/2010/wordprocessingCanvas" xmlns:cx="http://schemas.microsoft.com/office/drawing/2014/chartex" xmlns:cx1="http://schemas.microsoft.com/office/drawing/2015/9/8/chartex" xmlns:cx2="http://schemas.microsoft.com/office/drawing/2015/10/21/chartex" xmlns:cx3="http://schemas.microsoft.com/office/drawing/2016/5/9/chartex" xmlns:cx4="http://schemas.microsoft.com/office/drawing/2016/5/10/chartex" xmlns:cx5="http://schemas.microsoft.com/office/drawing/2016/5/11/chartex" xmlns:cx6="http://schemas.microsoft.com/office/drawing/2016/5/12/chartex" xmlns:cx7="http://schemas.microsoft.com/office/drawing/2016/5/13/chartex" xmlns:cx8="http://schemas.microsoft.com/office/drawing/2016/5/14/chartex" xmlns:mc="http://schemas.openxmlformats.org/markup-compatibility/2006" xmlns:aink="http://schemas.microsoft.com/office/drawing/2016/ink" xmlns:am3d="http://schemas.microsoft.com/office/drawing/2017/model3d" xmlns:o="urn:schemas-microsoft-com:office:office" xmlns:r="http://schemas.openxmlformats.org/officeDocument/2006/relationships" xmlns:m="http://schemas.openxmlformats.org/officeDocument/2006/math" xmlns:v="urn:schemas-microsoft-com:vml" xmlns:wp14="http://schemas.microsoft.com/office/word/2010/wordprocessingDrawing" xmlns:wp="http://schemas.openxmlformats.org/drawingml/2006/wordprocessingDrawing" xmlns:w10="urn:schemas-microsoft-com:office:word" xmlns:w="http://schemas.openxmlformats.org/wordprocessingml/2006/main" xmlns:w14="http://schemas.microsoft.com/office/word/2010/wordml" xmlns:w15="http://schemas.microsoft.com/office/word/2012/wordml" xmlns:w16cex="http://schemas.microsoft.com/office/word/2018/wordml/cex" xmlns:w16cid="http://schemas.microsoft.com/office/word/2016/wordml/cid" xmlns:w16="http://schemas.microsoft.com/office/word/2018/wordml" xmlns:w16se="http://schemas.microsoft.com/office/word/2015/wordml/symex" xmlns:wpg="http://schemas.microsoft.com/office/word/2010/wordprocessingGroup" xmlns:wpi="http://schemas.microsoft.com/office/word/2010/wordprocessingInk" xmlns:wne="http://schemas.microsoft.com/office/word/2006/wordml" xmlns:wps="http://schemas.microsoft.com/office/word/2010/wordprocessingShape" mc:Ignorable="w14 w15 w16se w16cid w16 w16cex wp14">
+<w:ftr xmlns:wpc="http://schemas.microsoft.com/office/word/2010/wordprocessingCanvas" xmlns:cx="http://schemas.microsoft.com/office/drawing/2014/chartex" xmlns:cx1="http://schemas.microsoft.com/office/drawing/2015/9/8/chartex" xmlns:cx2="http://schemas.microsoft.com/office/drawing/2015/10/21/chartex" xmlns:cx3="http://schemas.microsoft.com/office/drawing/2016/5/9/chartex" xmlns:cx4="http://schemas.microsoft.com/office/drawing/2016/5/10/chartex" xmlns:cx5="http://schemas.microsoft.com/office/drawing/2016/5/11/chartex" xmlns:cx6="http://schemas.microsoft.com/office/drawing/2016/5/12/chartex" xmlns:cx7="http://schemas.microsoft.com/office/drawing/2016/5/13/chartex" xmlns:cx8="http://schemas.microsoft.com/office/drawing/2016/5/14/chartex" xmlns:mc="http://schemas.openxmlformats.org/markup-compatibility/2006" xmlns:aink="http://schemas.microsoft.com/office/drawing/2016/ink" xmlns:am3d="http://schemas.microsoft.com/office/drawing/2017/model3d" xmlns:o="urn:schemas-microsoft-com:office:office" xmlns:r="http://schemas.openxmlformats.org/officeDocument/2006/relationships" xmlns:m="http://schemas.openxmlformats.org/officeDocument/2006/math" xmlns:v="urn:schemas-microsoft-com:vml" xmlns:wp14="http://schemas.microsoft.com/office/word/2010/wordprocessingDrawing" xmlns:wp="http://schemas.openxmlformats.org/drawingml/2006/wordprocessingDrawing" xmlns:w10="urn:schemas-microsoft-com:office:word" xmlns:w="http://schemas.openxmlformats.org/wordprocessingml/2006/main" xmlns:w14="http://schemas.microsoft.com/office/word/2010/wordml" xmlns:w15="http://schemas.microsoft.com/office/word/2012/wordml" xmlns:w16cex="http://schemas.microsoft.com/office/word/2018/wordml/cex" xmlns:w16cid="http://schemas.microsoft.com/office/word/2016/wordml/cid" xmlns:w16="http://schemas.microsoft.com/office/word/2018/wordml" xmlns:w16sdtdh="http://schemas.microsoft.com/office/word/2020/wordml/sdtdatahash" xmlns:w16se="http://schemas.microsoft.com/office/word/2015/wordml/symex" xmlns:wpg="http://schemas.microsoft.com/office/word/2010/wordprocessingGroup" xmlns:wpi="http://schemas.microsoft.com/office/word/2010/wordprocessingInk" xmlns:wne="http://schemas.microsoft.com/office/word/2006/wordml" xmlns:wps="http://schemas.microsoft.com/office/word/2010/wordprocessingShape" mc:Ignorable="w14 w15 w16se w16cid w16 w16cex w16sdtdh wp14">
   <w:p>
     <w:pPr>
       <w:pStyle w:val="Footer"/>
@@ -4851,7 +4923,7 @@
 </file>
 
 <file path=word/footer2.xml><?xml version="1.0" encoding="utf-8"?>
-<w:ftr xmlns:wpc="http://schemas.microsoft.com/office/word/2010/wordprocessingCanvas" xmlns:cx="http://schemas.microsoft.com/office/drawing/2014/chartex" xmlns:cx1="http://schemas.microsoft.com/office/drawing/2015/9/8/chartex" xmlns:cx2="http://schemas.microsoft.com/office/drawing/2015/10/21/chartex" xmlns:cx3="http://schemas.microsoft.com/office/drawing/2016/5/9/chartex" xmlns:cx4="http://schemas.microsoft.com/office/drawing/2016/5/10/chartex" xmlns:cx5="http://schemas.microsoft.com/office/drawing/2016/5/11/chartex" xmlns:cx6="http://schemas.microsoft.com/office/drawing/2016/5/12/chartex" xmlns:cx7="http://schemas.microsoft.com/office/drawing/2016/5/13/chartex" xmlns:cx8="http://schemas.microsoft.com/office/drawing/2016/5/14/chartex" xmlns:mc="http://schemas.openxmlformats.org/markup-compatibility/2006" xmlns:aink="http://schemas.microsoft.com/office/drawing/2016/ink" xmlns:am3d="http://schemas.microsoft.com/office/drawing/2017/model3d" xmlns:o="urn:schemas-microsoft-com:office:office" xmlns:r="http://schemas.openxmlformats.org/officeDocument/2006/relationships" xmlns:m="http://schemas.openxmlformats.org/officeDocument/2006/math" xmlns:v="urn:schemas-microsoft-com:vml" xmlns:wp14="http://schemas.microsoft.com/office/word/2010/wordprocessingDrawing" xmlns:wp="http://schemas.openxmlformats.org/drawingml/2006/wordprocessingDrawing" xmlns:w10="urn:schemas-microsoft-com:office:word" xmlns:w="http://schemas.openxmlformats.org/wordprocessingml/2006/main" xmlns:w14="http://schemas.microsoft.com/office/word/2010/wordml" xmlns:w15="http://schemas.microsoft.com/office/word/2012/wordml" xmlns:w16cex="http://schemas.microsoft.com/office/word/2018/wordml/cex" xmlns:w16cid="http://schemas.microsoft.com/office/word/2016/wordml/cid" xmlns:w16="http://schemas.microsoft.com/office/word/2018/wordml" xmlns:w16se="http://schemas.microsoft.com/office/word/2015/wordml/symex" xmlns:wpg="http://schemas.microsoft.com/office/word/2010/wordprocessingGroup" xmlns:wpi="http://schemas.microsoft.com/office/word/2010/wordprocessingInk" xmlns:wne="http://schemas.microsoft.com/office/word/2006/wordml" xmlns:wps="http://schemas.microsoft.com/office/word/2010/wordprocessingShape" mc:Ignorable="w14 w15 w16se w16cid w16 w16cex wp14">
+<w:ftr xmlns:wpc="http://schemas.microsoft.com/office/word/2010/wordprocessingCanvas" xmlns:cx="http://schemas.microsoft.com/office/drawing/2014/chartex" xmlns:cx1="http://schemas.microsoft.com/office/drawing/2015/9/8/chartex" xmlns:cx2="http://schemas.microsoft.com/office/drawing/2015/10/21/chartex" xmlns:cx3="http://schemas.microsoft.com/office/drawing/2016/5/9/chartex" xmlns:cx4="http://schemas.microsoft.com/office/drawing/2016/5/10/chartex" xmlns:cx5="http://schemas.microsoft.com/office/drawing/2016/5/11/chartex" xmlns:cx6="http://schemas.microsoft.com/office/drawing/2016/5/12/chartex" xmlns:cx7="http://schemas.microsoft.com/office/drawing/2016/5/13/chartex" xmlns:cx8="http://schemas.microsoft.com/office/drawing/2016/5/14/chartex" xmlns:mc="http://schemas.openxmlformats.org/markup-compatibility/2006" xmlns:aink="http://schemas.microsoft.com/office/drawing/2016/ink" xmlns:am3d="http://schemas.microsoft.com/office/drawing/2017/model3d" xmlns:o="urn:schemas-microsoft-com:office:office" xmlns:r="http://schemas.openxmlformats.org/officeDocument/2006/relationships" xmlns:m="http://schemas.openxmlformats.org/officeDocument/2006/math" xmlns:v="urn:schemas-microsoft-com:vml" xmlns:wp14="http://schemas.microsoft.com/office/word/2010/wordprocessingDrawing" xmlns:wp="http://schemas.openxmlformats.org/drawingml/2006/wordprocessingDrawing" xmlns:w10="urn:schemas-microsoft-com:office:word" xmlns:w="http://schemas.openxmlformats.org/wordprocessingml/2006/main" xmlns:w14="http://schemas.microsoft.com/office/word/2010/wordml" xmlns:w15="http://schemas.microsoft.com/office/word/2012/wordml" xmlns:w16cex="http://schemas.microsoft.com/office/word/2018/wordml/cex" xmlns:w16cid="http://schemas.microsoft.com/office/word/2016/wordml/cid" xmlns:w16="http://schemas.microsoft.com/office/word/2018/wordml" xmlns:w16sdtdh="http://schemas.microsoft.com/office/word/2020/wordml/sdtdatahash" xmlns:w16se="http://schemas.microsoft.com/office/word/2015/wordml/symex" xmlns:wpg="http://schemas.microsoft.com/office/word/2010/wordprocessingGroup" xmlns:wpi="http://schemas.microsoft.com/office/word/2010/wordprocessingInk" xmlns:wne="http://schemas.microsoft.com/office/word/2006/wordml" xmlns:wps="http://schemas.microsoft.com/office/word/2010/wordprocessingShape" mc:Ignorable="w14 w15 w16se w16cid w16 w16cex w16sdtdh wp14">
   <w:p>
     <w:pPr>
       <w:pStyle w:val="Footer"/>
@@ -4862,7 +4934,7 @@
 </file>
 
 <file path=word/footnotes.xml><?xml version="1.0" encoding="utf-8"?>
-<w:footnotes xmlns:wpc="http://schemas.microsoft.com/office/word/2010/wordprocessingCanvas" xmlns:cx="http://schemas.microsoft.com/office/drawing/2014/chartex" xmlns:cx1="http://schemas.microsoft.com/office/drawing/2015/9/8/chartex" xmlns:cx2="http://schemas.microsoft.com/office/drawing/2015/10/21/chartex" xmlns:cx3="http://schemas.microsoft.com/office/drawing/2016/5/9/chartex" xmlns:cx4="http://schemas.microsoft.com/office/drawing/2016/5/10/chartex" xmlns:cx5="http://schemas.microsoft.com/office/drawing/2016/5/11/chartex" xmlns:cx6="http://schemas.microsoft.com/office/drawing/2016/5/12/chartex" xmlns:cx7="http://schemas.microsoft.com/office/drawing/2016/5/13/chartex" xmlns:cx8="http://schemas.microsoft.com/office/drawing/2016/5/14/chartex" xmlns:mc="http://schemas.openxmlformats.org/markup-compatibility/2006" xmlns:aink="http://schemas.microsoft.com/office/drawing/2016/ink" xmlns:am3d="http://schemas.microsoft.com/office/drawing/2017/model3d" xmlns:o="urn:schemas-microsoft-com:office:office" xmlns:r="http://schemas.openxmlformats.org/officeDocument/2006/relationships" xmlns:m="http://schemas.openxmlformats.org/officeDocument/2006/math" xmlns:v="urn:schemas-microsoft-com:vml" xmlns:wp14="http://schemas.microsoft.com/office/word/2010/wordprocessingDrawing" xmlns:wp="http://schemas.openxmlformats.org/drawingml/2006/wordprocessingDrawing" xmlns:w10="urn:schemas-microsoft-com:office:word" xmlns:w="http://schemas.openxmlformats.org/wordprocessingml/2006/main" xmlns:w14="http://schemas.microsoft.com/office/word/2010/wordml" xmlns:w15="http://schemas.microsoft.com/office/word/2012/wordml" xmlns:w16cex="http://schemas.microsoft.com/office/word/2018/wordml/cex" xmlns:w16cid="http://schemas.microsoft.com/office/word/2016/wordml/cid" xmlns:w16="http://schemas.microsoft.com/office/word/2018/wordml" xmlns:w16se="http://schemas.microsoft.com/office/word/2015/wordml/symex" xmlns:wpg="http://schemas.microsoft.com/office/word/2010/wordprocessingGroup" xmlns:wpi="http://schemas.microsoft.com/office/word/2010/wordprocessingInk" xmlns:wne="http://schemas.microsoft.com/office/word/2006/wordml" xmlns:wps="http://schemas.microsoft.com/office/word/2010/wordprocessingShape" mc:Ignorable="w14 w15 w16se w16cid w16 w16cex wp14">
+<w:footnotes xmlns:wpc="http://schemas.microsoft.com/office/word/2010/wordprocessingCanvas" xmlns:cx="http://schemas.microsoft.com/office/drawing/2014/chartex" xmlns:cx1="http://schemas.microsoft.com/office/drawing/2015/9/8/chartex" xmlns:cx2="http://schemas.microsoft.com/office/drawing/2015/10/21/chartex" xmlns:cx3="http://schemas.microsoft.com/office/drawing/2016/5/9/chartex" xmlns:cx4="http://schemas.microsoft.com/office/drawing/2016/5/10/chartex" xmlns:cx5="http://schemas.microsoft.com/office/drawing/2016/5/11/chartex" xmlns:cx6="http://schemas.microsoft.com/office/drawing/2016/5/12/chartex" xmlns:cx7="http://schemas.microsoft.com/office/drawing/2016/5/13/chartex" xmlns:cx8="http://schemas.microsoft.com/office/drawing/2016/5/14/chartex" xmlns:mc="http://schemas.openxmlformats.org/markup-compatibility/2006" xmlns:aink="http://schemas.microsoft.com/office/drawing/2016/ink" xmlns:am3d="http://schemas.microsoft.com/office/drawing/2017/model3d" xmlns:o="urn:schemas-microsoft-com:office:office" xmlns:r="http://schemas.openxmlformats.org/officeDocument/2006/relationships" xmlns:m="http://schemas.openxmlformats.org/officeDocument/2006/math" xmlns:v="urn:schemas-microsoft-com:vml" xmlns:wp14="http://schemas.microsoft.com/office/word/2010/wordprocessingDrawing" xmlns:wp="http://schemas.openxmlformats.org/drawingml/2006/wordprocessingDrawing" xmlns:w10="urn:schemas-microsoft-com:office:word" xmlns:w="http://schemas.openxmlformats.org/wordprocessingml/2006/main" xmlns:w14="http://schemas.microsoft.com/office/word/2010/wordml" xmlns:w15="http://schemas.microsoft.com/office/word/2012/wordml" xmlns:w16cex="http://schemas.microsoft.com/office/word/2018/wordml/cex" xmlns:w16cid="http://schemas.microsoft.com/office/word/2016/wordml/cid" xmlns:w16="http://schemas.microsoft.com/office/word/2018/wordml" xmlns:w16sdtdh="http://schemas.microsoft.com/office/word/2020/wordml/sdtdatahash" xmlns:w16se="http://schemas.microsoft.com/office/word/2015/wordml/symex" xmlns:wpg="http://schemas.microsoft.com/office/word/2010/wordprocessingGroup" xmlns:wpi="http://schemas.microsoft.com/office/word/2010/wordprocessingInk" xmlns:wne="http://schemas.microsoft.com/office/word/2006/wordml" xmlns:wps="http://schemas.microsoft.com/office/word/2010/wordprocessingShape" mc:Ignorable="w14 w15 w16se w16cid w16 w16cex w16sdtdh wp14">
   <w:footnote w:type="separator" w:id="-1">
     <w:p>
       <w:r>
@@ -4881,7 +4953,7 @@
 </file>
 
 <file path=word/header1.xml><?xml version="1.0" encoding="utf-8"?>
-<w:hdr xmlns:wpc="http://schemas.microsoft.com/office/word/2010/wordprocessingCanvas" xmlns:cx="http://schemas.microsoft.com/office/drawing/2014/chartex" xmlns:cx1="http://schemas.microsoft.com/office/drawing/2015/9/8/chartex" xmlns:cx2="http://schemas.microsoft.com/office/drawing/2015/10/21/chartex" xmlns:cx3="http://schemas.microsoft.com/office/drawing/2016/5/9/chartex" xmlns:cx4="http://schemas.microsoft.com/office/drawing/2016/5/10/chartex" xmlns:cx5="http://schemas.microsoft.com/office/drawing/2016/5/11/chartex" xmlns:cx6="http://schemas.microsoft.com/office/drawing/2016/5/12/chartex" xmlns:cx7="http://schemas.microsoft.com/office/drawing/2016/5/13/chartex" xmlns:cx8="http://schemas.microsoft.com/office/drawing/2016/5/14/chartex" xmlns:mc="http://schemas.openxmlformats.org/markup-compatibility/2006" xmlns:aink="http://schemas.microsoft.com/office/drawing/2016/ink" xmlns:am3d="http://schemas.microsoft.com/office/drawing/2017/model3d" xmlns:o="urn:schemas-microsoft-com:office:office" xmlns:r="http://schemas.openxmlformats.org/officeDocument/2006/relationships" xmlns:m="http://schemas.openxmlformats.org/officeDocument/2006/math" xmlns:v="urn:schemas-microsoft-com:vml" xmlns:wp14="http://schemas.microsoft.com/office/word/2010/wordprocessingDrawing" xmlns:wp="http://schemas.openxmlformats.org/drawingml/2006/wordprocessingDrawing" xmlns:w10="urn:schemas-microsoft-com:office:word" xmlns:w="http://schemas.openxmlformats.org/wordprocessingml/2006/main" xmlns:w14="http://schemas.microsoft.com/office/word/2010/wordml" xmlns:w15="http://schemas.microsoft.com/office/word/2012/wordml" xmlns:w16cex="http://schemas.microsoft.com/office/word/2018/wordml/cex" xmlns:w16cid="http://schemas.microsoft.com/office/word/2016/wordml/cid" xmlns:w16="http://schemas.microsoft.com/office/word/2018/wordml" xmlns:w16se="http://schemas.microsoft.com/office/word/2015/wordml/symex" xmlns:wpg="http://schemas.microsoft.com/office/word/2010/wordprocessingGroup" xmlns:wpi="http://schemas.microsoft.com/office/word/2010/wordprocessingInk" xmlns:wne="http://schemas.microsoft.com/office/word/2006/wordml" xmlns:wps="http://schemas.microsoft.com/office/word/2010/wordprocessingShape" mc:Ignorable="w14 w15 w16se w16cid w16 w16cex wp14">
+<w:hdr xmlns:wpc="http://schemas.microsoft.com/office/word/2010/wordprocessingCanvas" xmlns:cx="http://schemas.microsoft.com/office/drawing/2014/chartex" xmlns:cx1="http://schemas.microsoft.com/office/drawing/2015/9/8/chartex" xmlns:cx2="http://schemas.microsoft.com/office/drawing/2015/10/21/chartex" xmlns:cx3="http://schemas.microsoft.com/office/drawing/2016/5/9/chartex" xmlns:cx4="http://schemas.microsoft.com/office/drawing/2016/5/10/chartex" xmlns:cx5="http://schemas.microsoft.com/office/drawing/2016/5/11/chartex" xmlns:cx6="http://schemas.microsoft.com/office/drawing/2016/5/12/chartex" xmlns:cx7="http://schemas.microsoft.com/office/drawing/2016/5/13/chartex" xmlns:cx8="http://schemas.microsoft.com/office/drawing/2016/5/14/chartex" xmlns:mc="http://schemas.openxmlformats.org/markup-compatibility/2006" xmlns:aink="http://schemas.microsoft.com/office/drawing/2016/ink" xmlns:am3d="http://schemas.microsoft.com/office/drawing/2017/model3d" xmlns:o="urn:schemas-microsoft-com:office:office" xmlns:r="http://schemas.openxmlformats.org/officeDocument/2006/relationships" xmlns:m="http://schemas.openxmlformats.org/officeDocument/2006/math" xmlns:v="urn:schemas-microsoft-com:vml" xmlns:wp14="http://schemas.microsoft.com/office/word/2010/wordprocessingDrawing" xmlns:wp="http://schemas.openxmlformats.org/drawingml/2006/wordprocessingDrawing" xmlns:w10="urn:schemas-microsoft-com:office:word" xmlns:w="http://schemas.openxmlformats.org/wordprocessingml/2006/main" xmlns:w14="http://schemas.microsoft.com/office/word/2010/wordml" xmlns:w15="http://schemas.microsoft.com/office/word/2012/wordml" xmlns:w16cex="http://schemas.microsoft.com/office/word/2018/wordml/cex" xmlns:w16cid="http://schemas.microsoft.com/office/word/2016/wordml/cid" xmlns:w16="http://schemas.microsoft.com/office/word/2018/wordml" xmlns:w16sdtdh="http://schemas.microsoft.com/office/word/2020/wordml/sdtdatahash" xmlns:w16se="http://schemas.microsoft.com/office/word/2015/wordml/symex" xmlns:wpg="http://schemas.microsoft.com/office/word/2010/wordprocessingGroup" xmlns:wpi="http://schemas.microsoft.com/office/word/2010/wordprocessingInk" xmlns:wne="http://schemas.microsoft.com/office/word/2006/wordml" xmlns:wps="http://schemas.microsoft.com/office/word/2010/wordprocessingShape" mc:Ignorable="w14 w15 w16se w16cid w16 w16cex w16sdtdh wp14">
   <w:p>
     <w:pPr>
       <w:pStyle w:val="Header"/>
@@ -4919,7 +4991,7 @@
 </file>
 
 <file path=word/header2.xml><?xml version="1.0" encoding="utf-8"?>
-<w:hdr xmlns:wpc="http://schemas.microsoft.com/office/word/2010/wordprocessingCanvas" xmlns:cx="http://schemas.microsoft.com/office/drawing/2014/chartex" xmlns:cx1="http://schemas.microsoft.com/office/drawing/2015/9/8/chartex" xmlns:cx2="http://schemas.microsoft.com/office/drawing/2015/10/21/chartex" xmlns:cx3="http://schemas.microsoft.com/office/drawing/2016/5/9/chartex" xmlns:cx4="http://schemas.microsoft.com/office/drawing/2016/5/10/chartex" xmlns:cx5="http://schemas.microsoft.com/office/drawing/2016/5/11/chartex" xmlns:cx6="http://schemas.microsoft.com/office/drawing/2016/5/12/chartex" xmlns:cx7="http://schemas.microsoft.com/office/drawing/2016/5/13/chartex" xmlns:cx8="http://schemas.microsoft.com/office/drawing/2016/5/14/chartex" xmlns:mc="http://schemas.openxmlformats.org/markup-compatibility/2006" xmlns:aink="http://schemas.microsoft.com/office/drawing/2016/ink" xmlns:am3d="http://schemas.microsoft.com/office/drawing/2017/model3d" xmlns:o="urn:schemas-microsoft-com:office:office" xmlns:r="http://schemas.openxmlformats.org/officeDocument/2006/relationships" xmlns:m="http://schemas.openxmlformats.org/officeDocument/2006/math" xmlns:v="urn:schemas-microsoft-com:vml" xmlns:wp14="http://schemas.microsoft.com/office/word/2010/wordprocessingDrawing" xmlns:wp="http://schemas.openxmlformats.org/drawingml/2006/wordprocessingDrawing" xmlns:w10="urn:schemas-microsoft-com:office:word" xmlns:w="http://schemas.openxmlformats.org/wordprocessingml/2006/main" xmlns:w14="http://schemas.microsoft.com/office/word/2010/wordml" xmlns:w15="http://schemas.microsoft.com/office/word/2012/wordml" xmlns:w16cex="http://schemas.microsoft.com/office/word/2018/wordml/cex" xmlns:w16cid="http://schemas.microsoft.com/office/word/2016/wordml/cid" xmlns:w16="http://schemas.microsoft.com/office/word/2018/wordml" xmlns:w16se="http://schemas.microsoft.com/office/word/2015/wordml/symex" xmlns:wpg="http://schemas.microsoft.com/office/word/2010/wordprocessingGroup" xmlns:wpi="http://schemas.microsoft.com/office/word/2010/wordprocessingInk" xmlns:wne="http://schemas.microsoft.com/office/word/2006/wordml" xmlns:wps="http://schemas.microsoft.com/office/word/2010/wordprocessingShape" mc:Ignorable="w14 w15 w16se w16cid w16 w16cex wp14">
+<w:hdr xmlns:wpc="http://schemas.microsoft.com/office/word/2010/wordprocessingCanvas" xmlns:cx="http://schemas.microsoft.com/office/drawing/2014/chartex" xmlns:cx1="http://schemas.microsoft.com/office/drawing/2015/9/8/chartex" xmlns:cx2="http://schemas.microsoft.com/office/drawing/2015/10/21/chartex" xmlns:cx3="http://schemas.microsoft.com/office/drawing/2016/5/9/chartex" xmlns:cx4="http://schemas.microsoft.com/office/drawing/2016/5/10/chartex" xmlns:cx5="http://schemas.microsoft.com/office/drawing/2016/5/11/chartex" xmlns:cx6="http://schemas.microsoft.com/office/drawing/2016/5/12/chartex" xmlns:cx7="http://schemas.microsoft.com/office/drawing/2016/5/13/chartex" xmlns:cx8="http://schemas.microsoft.com/office/drawing/2016/5/14/chartex" xmlns:mc="http://schemas.openxmlformats.org/markup-compatibility/2006" xmlns:aink="http://schemas.microsoft.com/office/drawing/2016/ink" xmlns:am3d="http://schemas.microsoft.com/office/drawing/2017/model3d" xmlns:o="urn:schemas-microsoft-com:office:office" xmlns:r="http://schemas.openxmlformats.org/officeDocument/2006/relationships" xmlns:m="http://schemas.openxmlformats.org/officeDocument/2006/math" xmlns:v="urn:schemas-microsoft-com:vml" xmlns:wp14="http://schemas.microsoft.com/office/word/2010/wordprocessingDrawing" xmlns:wp="http://schemas.openxmlformats.org/drawingml/2006/wordprocessingDrawing" xmlns:w10="urn:schemas-microsoft-com:office:word" xmlns:w="http://schemas.openxmlformats.org/wordprocessingml/2006/main" xmlns:w14="http://schemas.microsoft.com/office/word/2010/wordml" xmlns:w15="http://schemas.microsoft.com/office/word/2012/wordml" xmlns:w16cex="http://schemas.microsoft.com/office/word/2018/wordml/cex" xmlns:w16cid="http://schemas.microsoft.com/office/word/2016/wordml/cid" xmlns:w16="http://schemas.microsoft.com/office/word/2018/wordml" xmlns:w16sdtdh="http://schemas.microsoft.com/office/word/2020/wordml/sdtdatahash" xmlns:w16se="http://schemas.microsoft.com/office/word/2015/wordml/symex" xmlns:wpg="http://schemas.microsoft.com/office/word/2010/wordprocessingGroup" xmlns:wpi="http://schemas.microsoft.com/office/word/2010/wordprocessingInk" xmlns:wne="http://schemas.microsoft.com/office/word/2006/wordml" xmlns:wps="http://schemas.microsoft.com/office/word/2010/wordprocessingShape" mc:Ignorable="w14 w15 w16se w16cid w16 w16cex w16sdtdh wp14">
   <w:sdt>
     <w:sdtPr>
       <w:id w:val="1722320857"/>
@@ -4973,7 +5045,7 @@
 </file>
 
 <file path=word/numbering.xml><?xml version="1.0" encoding="utf-8"?>
-<w:numbering xmlns:wpc="http://schemas.microsoft.com/office/word/2010/wordprocessingCanvas" xmlns:cx="http://schemas.microsoft.com/office/drawing/2014/chartex" xmlns:cx1="http://schemas.microsoft.com/office/drawing/2015/9/8/chartex" xmlns:cx2="http://schemas.microsoft.com/office/drawing/2015/10/21/chartex" xmlns:cx3="http://schemas.microsoft.com/office/drawing/2016/5/9/chartex" xmlns:cx4="http://schemas.microsoft.com/office/drawing/2016/5/10/chartex" xmlns:cx5="http://schemas.microsoft.com/office/drawing/2016/5/11/chartex" xmlns:cx6="http://schemas.microsoft.com/office/drawing/2016/5/12/chartex" xmlns:cx7="http://schemas.microsoft.com/office/drawing/2016/5/13/chartex" xmlns:cx8="http://schemas.microsoft.com/office/drawing/2016/5/14/chartex" xmlns:mc="http://schemas.openxmlformats.org/markup-compatibility/2006" xmlns:aink="http://schemas.microsoft.com/office/drawing/2016/ink" xmlns:am3d="http://schemas.microsoft.com/office/drawing/2017/model3d" xmlns:o="urn:schemas-microsoft-com:office:office" xmlns:r="http://schemas.openxmlformats.org/officeDocument/2006/relationships" xmlns:m="http://schemas.openxmlformats.org/officeDocument/2006/math" xmlns:v="urn:schemas-microsoft-com:vml" xmlns:wp14="http://schemas.microsoft.com/office/word/2010/wordprocessingDrawing" xmlns:wp="http://schemas.openxmlformats.org/drawingml/2006/wordprocessingDrawing" xmlns:w10="urn:schemas-microsoft-com:office:word" xmlns:w="http://schemas.openxmlformats.org/wordprocessingml/2006/main" xmlns:w14="http://schemas.microsoft.com/office/word/2010/wordml" xmlns:w15="http://schemas.microsoft.com/office/word/2012/wordml" xmlns:w16cex="http://schemas.microsoft.com/office/word/2018/wordml/cex" xmlns:w16cid="http://schemas.microsoft.com/office/word/2016/wordml/cid" xmlns:w16="http://schemas.microsoft.com/office/word/2018/wordml" xmlns:w16se="http://schemas.microsoft.com/office/word/2015/wordml/symex" xmlns:wpg="http://schemas.microsoft.com/office/word/2010/wordprocessingGroup" xmlns:wpi="http://schemas.microsoft.com/office/word/2010/wordprocessingInk" xmlns:wne="http://schemas.microsoft.com/office/word/2006/wordml" xmlns:wps="http://schemas.microsoft.com/office/word/2010/wordprocessingShape" mc:Ignorable="w14 w15 w16se w16cid w16 w16cex wp14">
+<w:numbering xmlns:wpc="http://schemas.microsoft.com/office/word/2010/wordprocessingCanvas" xmlns:cx="http://schemas.microsoft.com/office/drawing/2014/chartex" xmlns:cx1="http://schemas.microsoft.com/office/drawing/2015/9/8/chartex" xmlns:cx2="http://schemas.microsoft.com/office/drawing/2015/10/21/chartex" xmlns:cx3="http://schemas.microsoft.com/office/drawing/2016/5/9/chartex" xmlns:cx4="http://schemas.microsoft.com/office/drawing/2016/5/10/chartex" xmlns:cx5="http://schemas.microsoft.com/office/drawing/2016/5/11/chartex" xmlns:cx6="http://schemas.microsoft.com/office/drawing/2016/5/12/chartex" xmlns:cx7="http://schemas.microsoft.com/office/drawing/2016/5/13/chartex" xmlns:cx8="http://schemas.microsoft.com/office/drawing/2016/5/14/chartex" xmlns:mc="http://schemas.openxmlformats.org/markup-compatibility/2006" xmlns:aink="http://schemas.microsoft.com/office/drawing/2016/ink" xmlns:am3d="http://schemas.microsoft.com/office/drawing/2017/model3d" xmlns:o="urn:schemas-microsoft-com:office:office" xmlns:r="http://schemas.openxmlformats.org/officeDocument/2006/relationships" xmlns:m="http://schemas.openxmlformats.org/officeDocument/2006/math" xmlns:v="urn:schemas-microsoft-com:vml" xmlns:wp14="http://schemas.microsoft.com/office/word/2010/wordprocessingDrawing" xmlns:wp="http://schemas.openxmlformats.org/drawingml/2006/wordprocessingDrawing" xmlns:w10="urn:schemas-microsoft-com:office:word" xmlns:w="http://schemas.openxmlformats.org/wordprocessingml/2006/main" xmlns:w14="http://schemas.microsoft.com/office/word/2010/wordml" xmlns:w15="http://schemas.microsoft.com/office/word/2012/wordml" xmlns:w16cex="http://schemas.microsoft.com/office/word/2018/wordml/cex" xmlns:w16cid="http://schemas.microsoft.com/office/word/2016/wordml/cid" xmlns:w16="http://schemas.microsoft.com/office/word/2018/wordml" xmlns:w16sdtdh="http://schemas.microsoft.com/office/word/2020/wordml/sdtdatahash" xmlns:w16se="http://schemas.microsoft.com/office/word/2015/wordml/symex" xmlns:wpg="http://schemas.microsoft.com/office/word/2010/wordprocessingGroup" xmlns:wpi="http://schemas.microsoft.com/office/word/2010/wordprocessingInk" xmlns:wne="http://schemas.microsoft.com/office/word/2006/wordml" xmlns:wps="http://schemas.microsoft.com/office/word/2010/wordprocessingShape" mc:Ignorable="w14 w15 w16se w16cid w16 w16cex w16sdtdh wp14">
   <w:abstractNum w:abstractNumId="0" w15:restartNumberingAfterBreak="0">
     <w:nsid w:val="0374193B"/>
     <w:multiLevelType w:val="multilevel"/>
@@ -10718,7 +10790,7 @@
 </file>
 
 <file path=word/styles.xml><?xml version="1.0" encoding="utf-8"?>
-<w:styles xmlns:mc="http://schemas.openxmlformats.org/markup-compatibility/2006" xmlns:r="http://schemas.openxmlformats.org/officeDocument/2006/relationships" xmlns:w="http://schemas.openxmlformats.org/wordprocessingml/2006/main" xmlns:w14="http://schemas.microsoft.com/office/word/2010/wordml" xmlns:w15="http://schemas.microsoft.com/office/word/2012/wordml" xmlns:w16cex="http://schemas.microsoft.com/office/word/2018/wordml/cex" xmlns:w16cid="http://schemas.microsoft.com/office/word/2016/wordml/cid" xmlns:w16="http://schemas.microsoft.com/office/word/2018/wordml" xmlns:w16se="http://schemas.microsoft.com/office/word/2015/wordml/symex" mc:Ignorable="w14 w15 w16se w16cid w16 w16cex">
+<w:styles xmlns:mc="http://schemas.openxmlformats.org/markup-compatibility/2006" xmlns:r="http://schemas.openxmlformats.org/officeDocument/2006/relationships" xmlns:w="http://schemas.openxmlformats.org/wordprocessingml/2006/main" xmlns:w14="http://schemas.microsoft.com/office/word/2010/wordml" xmlns:w15="http://schemas.microsoft.com/office/word/2012/wordml" xmlns:w16cex="http://schemas.microsoft.com/office/word/2018/wordml/cex" xmlns:w16cid="http://schemas.microsoft.com/office/word/2016/wordml/cid" xmlns:w16="http://schemas.microsoft.com/office/word/2018/wordml" xmlns:w16sdtdh="http://schemas.microsoft.com/office/word/2020/wordml/sdtdatahash" xmlns:w16se="http://schemas.microsoft.com/office/word/2015/wordml/symex" mc:Ignorable="w14 w15 w16se w16cid w16 w16cex w16sdtdh">
   <w:docDefaults>
     <w:rPrDefault>
       <w:rPr>

</xml_diff>